<commit_message>
Xalan_Simple Double Antipattern Analyse_with_OR
</commit_message>
<xml_diff>
--- a/ExampleProject/Antipatterns_Log.docx
+++ b/ExampleProject/Antipatterns_Log.docx
@@ -357,14 +357,7 @@
           <w:rFonts w:ascii="宋体" w:hAnsi="宋体" w:cs="Arial Unicode MS" w:hint="eastAsia"/>
           <w:szCs w:val="21"/>
         </w:rPr>
-        <w:t>。</w:t>
-      </w:r>
-      <w:r>
-        <w:rPr>
-          <w:rFonts w:ascii="宋体" w:hAnsi="宋体" w:cs="Arial Unicode MS" w:hint="eastAsia"/>
-          <w:szCs w:val="21"/>
-        </w:rPr>
-        <w:t>反模式</w:t>
+        <w:t>。反模式</w:t>
       </w:r>
       <w:r>
         <w:rPr>
@@ -725,7 +718,7 @@
       <w:pPr>
         <w:ind w:firstLineChars="100" w:firstLine="210"/>
         <w:rPr>
-          <w:rFonts w:ascii="宋体" w:hAnsi="宋体" w:cs="Arial Unicode MS" w:hint="eastAsia"/>
+          <w:rFonts w:ascii="宋体" w:hAnsi="宋体" w:cs="Arial Unicode MS"/>
           <w:szCs w:val="21"/>
         </w:rPr>
       </w:pPr>
@@ -970,7 +963,7 @@
       <w:pPr>
         <w:ind w:firstLineChars="100" w:firstLine="210"/>
         <w:rPr>
-          <w:rFonts w:ascii="宋体" w:hAnsi="宋体" w:cs="Arial Unicode MS" w:hint="eastAsia"/>
+          <w:rFonts w:ascii="宋体" w:hAnsi="宋体" w:cs="Arial Unicode MS"/>
           <w:szCs w:val="21"/>
         </w:rPr>
       </w:pPr>
@@ -1346,7 +1339,7 @@
         <w:ind w:left="840" w:firstLineChars="0" w:firstLine="0"/>
         <w:jc w:val="left"/>
         <w:rPr>
-          <w:rFonts w:ascii="Times New Roman" w:hAnsi="Times New Roman" w:cs="Times New Roman" w:hint="eastAsia"/>
+          <w:rFonts w:ascii="Times New Roman" w:hAnsi="Times New Roman" w:cs="Times New Roman"/>
           <w:sz w:val="22"/>
         </w:rPr>
       </w:pPr>
@@ -1505,7 +1498,7 @@
         <w:ind w:left="840" w:firstLineChars="0" w:firstLine="0"/>
         <w:jc w:val="left"/>
         <w:rPr>
-          <w:rFonts w:ascii="Times New Roman" w:hAnsi="Times New Roman" w:cs="Times New Roman" w:hint="eastAsia"/>
+          <w:rFonts w:ascii="Times New Roman" w:hAnsi="Times New Roman" w:cs="Times New Roman"/>
           <w:sz w:val="22"/>
         </w:rPr>
       </w:pPr>
@@ -1520,7 +1513,7 @@
         <w:ind w:firstLineChars="0"/>
         <w:jc w:val="left"/>
         <w:rPr>
-          <w:rFonts w:ascii="Times New Roman" w:hAnsi="Times New Roman" w:cs="Times New Roman" w:hint="eastAsia"/>
+          <w:rFonts w:ascii="Times New Roman" w:hAnsi="Times New Roman" w:cs="Times New Roman"/>
           <w:sz w:val="22"/>
         </w:rPr>
       </w:pPr>
@@ -1964,7 +1957,7 @@
       <w:pPr>
         <w:jc w:val="left"/>
         <w:rPr>
-          <w:rFonts w:ascii="幼圆" w:eastAsia="幼圆" w:cstheme="minorHAnsi" w:hint="eastAsia"/>
+          <w:rFonts w:ascii="幼圆" w:eastAsia="幼圆" w:cstheme="minorHAnsi"/>
           <w:sz w:val="22"/>
         </w:rPr>
       </w:pPr>
@@ -2023,7 +2016,7 @@
                 <w:rFonts w:ascii="Times New Roman" w:hAnsi="Times New Roman" w:cs="Times New Roman" w:hint="eastAsia"/>
                 <w:sz w:val="22"/>
               </w:rPr>
-              <w:t>#Antisingleton</w:t>
+              <w:t>Antisingleton</w:t>
             </w:r>
           </w:p>
         </w:tc>
@@ -3104,10 +3097,10 @@
             <v:path o:extrusionok="f" gradientshapeok="t" o:connecttype="rect"/>
             <o:lock v:ext="edit" aspectratio="t"/>
           </v:shapetype>
-          <v:shape id="_x0000_i1025" type="#_x0000_t75" style="width:78pt;height:33pt" o:ole="">
+          <v:shape id="_x0000_i1025" type="#_x0000_t75" style="width:77.6pt;height:32.75pt" o:ole="">
             <v:imagedata r:id="rId7" o:title=""/>
           </v:shape>
-          <o:OLEObject Type="Embed" ProgID="Equation.DSMT4" ShapeID="_x0000_i1025" DrawAspect="Content" ObjectID="_1491420175" r:id="rId8"/>
+          <o:OLEObject Type="Embed" ProgID="Equation.DSMT4" ShapeID="_x0000_i1025" DrawAspect="Content" ObjectID="_1491931580" r:id="rId8"/>
         </w:object>
       </w:r>
       <w:r>
@@ -3923,7 +3916,7 @@
         <w:ind w:left="1260" w:firstLineChars="0" w:firstLine="0"/>
         <w:jc w:val="left"/>
         <w:rPr>
-          <w:rFonts w:ascii="Times New Roman" w:hAnsi="Times New Roman" w:cs="Times New Roman" w:hint="eastAsia"/>
+          <w:rFonts w:ascii="Times New Roman" w:hAnsi="Times New Roman" w:cs="Times New Roman"/>
           <w:sz w:val="22"/>
         </w:rPr>
       </w:pPr>
@@ -3946,16 +3939,7 @@
           <w:rFonts w:ascii="Times New Roman" w:hAnsi="Times New Roman" w:cs="Times New Roman"/>
           <w:sz w:val="22"/>
         </w:rPr>
-        <w:t>ComplexCl</w:t>
-      </w:r>
-      <w:bookmarkStart w:id="0" w:name="_GoBack"/>
-      <w:bookmarkEnd w:id="0"/>
-      <w:r>
-        <w:rPr>
-          <w:rFonts w:ascii="Times New Roman" w:hAnsi="Times New Roman" w:cs="Times New Roman"/>
-          <w:sz w:val="22"/>
-        </w:rPr>
-        <w:t>ass</w:t>
+        <w:t>ComplexClass</w:t>
       </w:r>
       <w:r>
         <w:rPr>
@@ -4030,12 +4014,41 @@
     </w:p>
     <w:p>
       <w:pPr>
+        <w:pStyle w:val="a3"/>
+        <w:ind w:left="1260" w:firstLineChars="0" w:firstLine="0"/>
         <w:jc w:val="left"/>
         <w:rPr>
           <w:rFonts w:ascii="Times New Roman" w:hAnsi="Times New Roman" w:cs="Times New Roman"/>
           <w:sz w:val="22"/>
         </w:rPr>
       </w:pPr>
+    </w:p>
+    <w:p>
+      <w:pPr>
+        <w:pStyle w:val="a3"/>
+        <w:ind w:left="1260" w:firstLineChars="0" w:firstLine="0"/>
+        <w:jc w:val="left"/>
+        <w:rPr>
+          <w:rFonts w:ascii="Times New Roman" w:hAnsi="Times New Roman" w:cs="Times New Roman"/>
+          <w:sz w:val="22"/>
+        </w:rPr>
+      </w:pPr>
+      <w:r>
+        <w:rPr>
+          <w:rFonts w:ascii="Times New Roman" w:hAnsi="Times New Roman" w:cs="Times New Roman" w:hint="eastAsia"/>
+          <w:b/>
+          <w:sz w:val="28"/>
+        </w:rPr>
+        <w:lastRenderedPageBreak/>
+        <w:t>Xalan_2.60</w:t>
+      </w:r>
+      <w:r>
+        <w:rPr>
+          <w:rFonts w:ascii="Times New Roman" w:hAnsi="Times New Roman" w:cs="Times New Roman" w:hint="eastAsia"/>
+          <w:sz w:val="22"/>
+        </w:rPr>
+        <w:t>:</w:t>
+      </w:r>
     </w:p>
     <w:tbl>
       <w:tblPr>
@@ -4045,350 +4058,374 @@
         <w:tblLook w:val="04A0" w:firstRow="1" w:lastRow="0" w:firstColumn="1" w:lastColumn="0" w:noHBand="0" w:noVBand="1"/>
       </w:tblPr>
       <w:tblGrid>
-        <w:gridCol w:w="2039"/>
-        <w:gridCol w:w="1907"/>
-        <w:gridCol w:w="1785"/>
-        <w:gridCol w:w="1785"/>
+        <w:gridCol w:w="2600"/>
+        <w:gridCol w:w="1056"/>
+        <w:gridCol w:w="2342"/>
       </w:tblGrid>
       <w:tr>
         <w:tc>
           <w:tcPr>
-            <w:tcW w:w="2074" w:type="dxa"/>
-          </w:tcPr>
-          <w:p>
-            <w:pPr>
-              <w:pStyle w:val="a3"/>
-              <w:ind w:firstLineChars="0" w:firstLine="0"/>
-              <w:jc w:val="left"/>
-              <w:rPr>
-                <w:rFonts w:ascii="Times New Roman" w:hAnsi="Times New Roman" w:cs="Times New Roman"/>
-                <w:sz w:val="22"/>
-              </w:rPr>
-            </w:pPr>
-            <w:r>
-              <w:rPr>
-                <w:rFonts w:ascii="Times New Roman" w:hAnsi="Times New Roman" w:cs="Times New Roman"/>
-                <w:sz w:val="22"/>
-              </w:rPr>
-              <w:lastRenderedPageBreak/>
-              <w:t>Antipattern_Xalan</w:t>
-            </w:r>
-          </w:p>
-        </w:tc>
-        <w:tc>
-          <w:tcPr>
-            <w:tcW w:w="2074" w:type="dxa"/>
-          </w:tcPr>
-          <w:p>
-            <w:pPr>
-              <w:pStyle w:val="a3"/>
-              <w:ind w:firstLineChars="0" w:firstLine="0"/>
-              <w:jc w:val="left"/>
-              <w:rPr>
-                <w:rFonts w:ascii="Times New Roman" w:hAnsi="Times New Roman" w:cs="Times New Roman"/>
-                <w:sz w:val="22"/>
-              </w:rPr>
-            </w:pPr>
-            <w:r>
-              <w:rPr>
-                <w:rFonts w:ascii="Times New Roman" w:hAnsi="Times New Roman" w:cs="Times New Roman"/>
-                <w:sz w:val="22"/>
-              </w:rPr>
-              <w:t>OR</w:t>
-            </w:r>
-          </w:p>
-        </w:tc>
-        <w:tc>
-          <w:tcPr>
-            <w:tcW w:w="2074" w:type="dxa"/>
-          </w:tcPr>
-          <w:p>
-            <w:pPr>
-              <w:pStyle w:val="a3"/>
-              <w:ind w:firstLineChars="0" w:firstLine="0"/>
-              <w:jc w:val="left"/>
-              <w:rPr>
-                <w:rFonts w:ascii="Times New Roman" w:hAnsi="Times New Roman" w:cs="Times New Roman"/>
-                <w:sz w:val="22"/>
-              </w:rPr>
-            </w:pPr>
-          </w:p>
-        </w:tc>
-        <w:tc>
-          <w:tcPr>
-            <w:tcW w:w="2074" w:type="dxa"/>
-          </w:tcPr>
-          <w:p>
-            <w:pPr>
-              <w:pStyle w:val="a3"/>
-              <w:ind w:firstLineChars="0" w:firstLine="0"/>
-              <w:jc w:val="left"/>
-              <w:rPr>
-                <w:rFonts w:ascii="Times New Roman" w:hAnsi="Times New Roman" w:cs="Times New Roman"/>
-                <w:sz w:val="22"/>
-              </w:rPr>
-            </w:pPr>
+            <w:tcW w:w="2600" w:type="dxa"/>
+          </w:tcPr>
+          <w:p>
+            <w:pPr>
+              <w:pStyle w:val="a3"/>
+              <w:ind w:firstLineChars="0" w:firstLine="0"/>
+              <w:jc w:val="left"/>
+              <w:rPr>
+                <w:rFonts w:ascii="Times New Roman" w:hAnsi="Times New Roman" w:cs="Times New Roman"/>
+                <w:sz w:val="22"/>
+              </w:rPr>
+            </w:pPr>
+          </w:p>
+        </w:tc>
+        <w:tc>
+          <w:tcPr>
+            <w:tcW w:w="1056" w:type="dxa"/>
+          </w:tcPr>
+          <w:p>
+            <w:pPr>
+              <w:pStyle w:val="a3"/>
+              <w:ind w:firstLineChars="0" w:firstLine="0"/>
+              <w:jc w:val="left"/>
+              <w:rPr>
+                <w:rFonts w:ascii="Times New Roman" w:hAnsi="Times New Roman" w:cs="Times New Roman"/>
+                <w:sz w:val="22"/>
+              </w:rPr>
+            </w:pPr>
+            <w:r>
+              <w:rPr>
+                <w:rFonts w:ascii="Times New Roman" w:hAnsi="Times New Roman" w:cs="Times New Roman"/>
+                <w:sz w:val="22"/>
+              </w:rPr>
+              <w:t>Total</w:t>
+            </w:r>
+          </w:p>
+        </w:tc>
+        <w:tc>
+          <w:tcPr>
+            <w:tcW w:w="2342" w:type="dxa"/>
+          </w:tcPr>
+          <w:p>
+            <w:pPr>
+              <w:pStyle w:val="a3"/>
+              <w:ind w:firstLineChars="0" w:firstLine="0"/>
+              <w:jc w:val="left"/>
+              <w:rPr>
+                <w:rFonts w:ascii="Times New Roman" w:hAnsi="Times New Roman" w:cs="Times New Roman"/>
+                <w:sz w:val="22"/>
+              </w:rPr>
+            </w:pPr>
+            <w:r>
+              <w:rPr>
+                <w:rFonts w:ascii="Times New Roman" w:hAnsi="Times New Roman" w:cs="Times New Roman" w:hint="eastAsia"/>
+                <w:sz w:val="22"/>
+              </w:rPr>
+              <w:t>Changed</w:t>
+            </w:r>
           </w:p>
         </w:tc>
       </w:tr>
       <w:tr>
         <w:tc>
           <w:tcPr>
-            <w:tcW w:w="2074" w:type="dxa"/>
-          </w:tcPr>
-          <w:p>
-            <w:pPr>
-              <w:pStyle w:val="a3"/>
-              <w:ind w:firstLineChars="0" w:firstLine="0"/>
-              <w:jc w:val="left"/>
-              <w:rPr>
-                <w:rFonts w:ascii="Times New Roman" w:hAnsi="Times New Roman" w:cs="Times New Roman"/>
-                <w:sz w:val="22"/>
-              </w:rPr>
-            </w:pPr>
-            <w:r>
-              <w:rPr>
-                <w:rFonts w:ascii="Times New Roman" w:hAnsi="Times New Roman" w:cs="Times New Roman"/>
-                <w:sz w:val="22"/>
-              </w:rPr>
-              <w:t>AntiSingleton</w:t>
-            </w:r>
-          </w:p>
-        </w:tc>
-        <w:tc>
-          <w:tcPr>
-            <w:tcW w:w="2074" w:type="dxa"/>
-          </w:tcPr>
-          <w:p>
-            <w:pPr>
-              <w:pStyle w:val="a3"/>
-              <w:ind w:firstLineChars="0" w:firstLine="0"/>
-              <w:jc w:val="left"/>
-              <w:rPr>
-                <w:rFonts w:ascii="Times New Roman" w:hAnsi="Times New Roman" w:cs="Times New Roman" w:hint="eastAsia"/>
-                <w:sz w:val="22"/>
-              </w:rPr>
-            </w:pPr>
-            <w:r>
-              <w:rPr>
-                <w:rFonts w:ascii="Times New Roman" w:hAnsi="Times New Roman" w:cs="Times New Roman" w:hint="eastAsia"/>
-                <w:sz w:val="22"/>
-              </w:rPr>
-              <w:t>4.46</w:t>
-            </w:r>
-            <w:r>
-              <w:rPr>
-                <w:rFonts w:ascii="Times New Roman" w:hAnsi="Times New Roman" w:cs="Times New Roman"/>
-                <w:sz w:val="22"/>
-              </w:rPr>
-              <w:t xml:space="preserve">23 </w:t>
-            </w:r>
-            <w:r>
-              <w:rPr>
-                <w:rFonts w:ascii="Times New Roman" w:hAnsi="Times New Roman" w:cs="Times New Roman" w:hint="eastAsia"/>
-                <w:sz w:val="22"/>
-              </w:rPr>
-              <w:t>&gt;</w:t>
-            </w:r>
-            <w:r>
-              <w:rPr>
-                <w:rFonts w:ascii="Times New Roman" w:hAnsi="Times New Roman" w:cs="Times New Roman"/>
-                <w:sz w:val="22"/>
-              </w:rPr>
-              <w:t xml:space="preserve"> </w:t>
-            </w:r>
-            <w:r>
-              <w:rPr>
-                <w:rFonts w:ascii="Times New Roman" w:hAnsi="Times New Roman" w:cs="Times New Roman" w:hint="eastAsia"/>
-                <w:sz w:val="22"/>
-              </w:rPr>
-              <w:t>1</w:t>
-            </w:r>
-          </w:p>
-        </w:tc>
-        <w:tc>
-          <w:tcPr>
-            <w:tcW w:w="2074" w:type="dxa"/>
-          </w:tcPr>
-          <w:p>
-            <w:pPr>
-              <w:pStyle w:val="a3"/>
-              <w:ind w:firstLineChars="0" w:firstLine="0"/>
-              <w:jc w:val="left"/>
-              <w:rPr>
-                <w:rFonts w:ascii="Times New Roman" w:hAnsi="Times New Roman" w:cs="Times New Roman"/>
-                <w:sz w:val="22"/>
-              </w:rPr>
-            </w:pPr>
-          </w:p>
-        </w:tc>
-        <w:tc>
-          <w:tcPr>
-            <w:tcW w:w="2074" w:type="dxa"/>
-          </w:tcPr>
-          <w:p>
-            <w:pPr>
-              <w:pStyle w:val="a3"/>
-              <w:ind w:firstLineChars="0" w:firstLine="0"/>
-              <w:jc w:val="left"/>
-              <w:rPr>
-                <w:rFonts w:ascii="Times New Roman" w:hAnsi="Times New Roman" w:cs="Times New Roman"/>
-                <w:sz w:val="22"/>
-              </w:rPr>
-            </w:pPr>
+            <w:tcW w:w="2600" w:type="dxa"/>
+          </w:tcPr>
+          <w:p>
+            <w:pPr>
+              <w:pStyle w:val="a3"/>
+              <w:ind w:firstLineChars="0" w:firstLine="0"/>
+              <w:jc w:val="left"/>
+              <w:rPr>
+                <w:rFonts w:ascii="Times New Roman" w:hAnsi="Times New Roman" w:cs="Times New Roman"/>
+                <w:sz w:val="22"/>
+              </w:rPr>
+            </w:pPr>
+            <w:r>
+              <w:rPr>
+                <w:rFonts w:ascii="Times New Roman" w:hAnsi="Times New Roman" w:cs="Times New Roman"/>
+                <w:sz w:val="22"/>
+              </w:rPr>
+              <w:t>Total Classes</w:t>
+            </w:r>
+          </w:p>
+        </w:tc>
+        <w:tc>
+          <w:tcPr>
+            <w:tcW w:w="1056" w:type="dxa"/>
+          </w:tcPr>
+          <w:p>
+            <w:pPr>
+              <w:pStyle w:val="a3"/>
+              <w:ind w:firstLineChars="0" w:firstLine="0"/>
+              <w:jc w:val="left"/>
+              <w:rPr>
+                <w:rFonts w:ascii="Times New Roman" w:hAnsi="Times New Roman" w:cs="Times New Roman"/>
+                <w:sz w:val="22"/>
+              </w:rPr>
+            </w:pPr>
+            <w:r>
+              <w:rPr>
+                <w:rFonts w:ascii="Times New Roman" w:hAnsi="Times New Roman" w:cs="Times New Roman" w:hint="eastAsia"/>
+                <w:sz w:val="22"/>
+              </w:rPr>
+              <w:t>881</w:t>
+            </w:r>
+          </w:p>
+        </w:tc>
+        <w:tc>
+          <w:tcPr>
+            <w:tcW w:w="2342" w:type="dxa"/>
+          </w:tcPr>
+          <w:p>
+            <w:pPr>
+              <w:pStyle w:val="a3"/>
+              <w:ind w:firstLineChars="0" w:firstLine="0"/>
+              <w:jc w:val="left"/>
+              <w:rPr>
+                <w:rFonts w:ascii="Times New Roman" w:hAnsi="Times New Roman" w:cs="Times New Roman"/>
+                <w:sz w:val="22"/>
+              </w:rPr>
+            </w:pPr>
+            <w:r>
+              <w:rPr>
+                <w:rFonts w:ascii="Times New Roman" w:hAnsi="Times New Roman" w:cs="Times New Roman" w:hint="eastAsia"/>
+                <w:sz w:val="22"/>
+              </w:rPr>
+              <w:t>522</w:t>
+            </w:r>
           </w:p>
         </w:tc>
       </w:tr>
       <w:tr>
         <w:tc>
           <w:tcPr>
-            <w:tcW w:w="2074" w:type="dxa"/>
-          </w:tcPr>
-          <w:p>
-            <w:pPr>
-              <w:pStyle w:val="a3"/>
-              <w:ind w:firstLineChars="0" w:firstLine="0"/>
-              <w:jc w:val="left"/>
-              <w:rPr>
-                <w:rFonts w:ascii="Times New Roman" w:hAnsi="Times New Roman" w:cs="Times New Roman"/>
-                <w:sz w:val="22"/>
-              </w:rPr>
-            </w:pPr>
-            <w:r>
-              <w:rPr>
-                <w:rFonts w:ascii="Times New Roman" w:hAnsi="Times New Roman" w:cs="Times New Roman" w:hint="eastAsia"/>
-                <w:sz w:val="22"/>
-              </w:rPr>
-              <w:t>Blob</w:t>
-            </w:r>
-          </w:p>
-        </w:tc>
-        <w:tc>
-          <w:tcPr>
-            <w:tcW w:w="2074" w:type="dxa"/>
-          </w:tcPr>
-          <w:p>
-            <w:pPr>
-              <w:pStyle w:val="a3"/>
-              <w:ind w:firstLineChars="0" w:firstLine="0"/>
-              <w:jc w:val="left"/>
-              <w:rPr>
-                <w:rFonts w:ascii="Times New Roman" w:hAnsi="Times New Roman" w:cs="Times New Roman"/>
-                <w:sz w:val="22"/>
-              </w:rPr>
-            </w:pPr>
-          </w:p>
-        </w:tc>
-        <w:tc>
-          <w:tcPr>
-            <w:tcW w:w="2074" w:type="dxa"/>
-          </w:tcPr>
-          <w:p>
-            <w:pPr>
-              <w:pStyle w:val="a3"/>
-              <w:ind w:firstLineChars="0" w:firstLine="0"/>
-              <w:jc w:val="left"/>
-              <w:rPr>
-                <w:rFonts w:ascii="Times New Roman" w:hAnsi="Times New Roman" w:cs="Times New Roman"/>
-                <w:sz w:val="22"/>
-              </w:rPr>
-            </w:pPr>
-          </w:p>
-        </w:tc>
-        <w:tc>
-          <w:tcPr>
-            <w:tcW w:w="2074" w:type="dxa"/>
-          </w:tcPr>
-          <w:p>
-            <w:pPr>
-              <w:pStyle w:val="a3"/>
-              <w:ind w:firstLineChars="0" w:firstLine="0"/>
-              <w:jc w:val="left"/>
-              <w:rPr>
-                <w:rFonts w:ascii="Times New Roman" w:hAnsi="Times New Roman" w:cs="Times New Roman"/>
-                <w:sz w:val="22"/>
-              </w:rPr>
-            </w:pPr>
+            <w:tcW w:w="2600" w:type="dxa"/>
+          </w:tcPr>
+          <w:p>
+            <w:pPr>
+              <w:pStyle w:val="a3"/>
+              <w:ind w:firstLineChars="0" w:firstLine="0"/>
+              <w:jc w:val="left"/>
+              <w:rPr>
+                <w:rFonts w:ascii="Times New Roman" w:hAnsi="Times New Roman" w:cs="Times New Roman"/>
+                <w:sz w:val="22"/>
+              </w:rPr>
+            </w:pPr>
+            <w:r>
+              <w:rPr>
+                <w:rFonts w:ascii="Times New Roman" w:hAnsi="Times New Roman" w:cs="Times New Roman"/>
+                <w:sz w:val="22"/>
+              </w:rPr>
+              <w:t>Different Classes</w:t>
+            </w:r>
+          </w:p>
+        </w:tc>
+        <w:tc>
+          <w:tcPr>
+            <w:tcW w:w="1056" w:type="dxa"/>
+          </w:tcPr>
+          <w:p>
+            <w:pPr>
+              <w:pStyle w:val="a3"/>
+              <w:ind w:firstLineChars="0" w:firstLine="0"/>
+              <w:jc w:val="left"/>
+              <w:rPr>
+                <w:rFonts w:ascii="Times New Roman" w:hAnsi="Times New Roman" w:cs="Times New Roman"/>
+                <w:sz w:val="22"/>
+              </w:rPr>
+            </w:pPr>
+            <w:r>
+              <w:rPr>
+                <w:rFonts w:ascii="Times New Roman" w:hAnsi="Times New Roman" w:cs="Times New Roman"/>
+                <w:sz w:val="22"/>
+              </w:rPr>
+              <w:t>568</w:t>
+            </w:r>
+          </w:p>
+        </w:tc>
+        <w:tc>
+          <w:tcPr>
+            <w:tcW w:w="2342" w:type="dxa"/>
+          </w:tcPr>
+          <w:p>
+            <w:pPr>
+              <w:pStyle w:val="a3"/>
+              <w:ind w:firstLineChars="0" w:firstLine="0"/>
+              <w:jc w:val="left"/>
+              <w:rPr>
+                <w:rFonts w:ascii="Times New Roman" w:hAnsi="Times New Roman" w:cs="Times New Roman"/>
+                <w:sz w:val="22"/>
+              </w:rPr>
+            </w:pPr>
+            <w:r>
+              <w:rPr>
+                <w:rFonts w:ascii="Times New Roman" w:hAnsi="Times New Roman" w:cs="Times New Roman" w:hint="eastAsia"/>
+                <w:sz w:val="22"/>
+              </w:rPr>
+              <w:t>522</w:t>
+            </w:r>
           </w:p>
         </w:tc>
       </w:tr>
       <w:tr>
         <w:tc>
           <w:tcPr>
-            <w:tcW w:w="2074" w:type="dxa"/>
-          </w:tcPr>
-          <w:p>
-            <w:pPr>
-              <w:pStyle w:val="a3"/>
-              <w:ind w:firstLineChars="0" w:firstLine="0"/>
-              <w:jc w:val="left"/>
-              <w:rPr>
-                <w:rFonts w:ascii="Times New Roman" w:hAnsi="Times New Roman" w:cs="Times New Roman"/>
-                <w:sz w:val="22"/>
-              </w:rPr>
-            </w:pPr>
-            <w:r>
-              <w:rPr>
-                <w:rFonts w:ascii="Times New Roman" w:hAnsi="Times New Roman" w:cs="Times New Roman" w:hint="eastAsia"/>
-                <w:sz w:val="22"/>
-              </w:rPr>
-              <w:t>ComplexClass</w:t>
-            </w:r>
-          </w:p>
-        </w:tc>
-        <w:tc>
-          <w:tcPr>
-            <w:tcW w:w="2074" w:type="dxa"/>
-          </w:tcPr>
-          <w:p>
-            <w:pPr>
-              <w:pStyle w:val="a3"/>
-              <w:ind w:firstLineChars="0" w:firstLine="0"/>
-              <w:jc w:val="left"/>
-              <w:rPr>
-                <w:rFonts w:ascii="Times New Roman" w:hAnsi="Times New Roman" w:cs="Times New Roman"/>
-                <w:sz w:val="22"/>
-              </w:rPr>
-            </w:pPr>
-          </w:p>
-        </w:tc>
-        <w:tc>
-          <w:tcPr>
-            <w:tcW w:w="2074" w:type="dxa"/>
-          </w:tcPr>
-          <w:p>
-            <w:pPr>
-              <w:pStyle w:val="a3"/>
-              <w:ind w:firstLineChars="0" w:firstLine="0"/>
-              <w:jc w:val="left"/>
-              <w:rPr>
-                <w:rFonts w:ascii="Times New Roman" w:hAnsi="Times New Roman" w:cs="Times New Roman"/>
-                <w:sz w:val="22"/>
-              </w:rPr>
-            </w:pPr>
-          </w:p>
-        </w:tc>
-        <w:tc>
-          <w:tcPr>
-            <w:tcW w:w="2074" w:type="dxa"/>
-          </w:tcPr>
-          <w:p>
-            <w:pPr>
-              <w:pStyle w:val="a3"/>
-              <w:ind w:firstLineChars="0" w:firstLine="0"/>
-              <w:jc w:val="left"/>
-              <w:rPr>
-                <w:rFonts w:ascii="Times New Roman" w:hAnsi="Times New Roman" w:cs="Times New Roman"/>
-                <w:sz w:val="22"/>
-              </w:rPr>
-            </w:pPr>
+            <w:tcW w:w="2600" w:type="dxa"/>
+          </w:tcPr>
+          <w:p>
+            <w:pPr>
+              <w:pStyle w:val="a3"/>
+              <w:ind w:firstLineChars="0" w:firstLine="0"/>
+              <w:jc w:val="left"/>
+              <w:rPr>
+                <w:rFonts w:ascii="Times New Roman" w:hAnsi="Times New Roman" w:cs="Times New Roman"/>
+                <w:sz w:val="22"/>
+              </w:rPr>
+            </w:pPr>
+            <w:r>
+              <w:rPr>
+                <w:rFonts w:ascii="Times New Roman" w:hAnsi="Times New Roman" w:cs="Times New Roman" w:hint="eastAsia"/>
+                <w:sz w:val="22"/>
+              </w:rPr>
+              <w:t>Blob</w:t>
+            </w:r>
+            <w:r>
+              <w:rPr>
+                <w:rFonts w:ascii="Times New Roman" w:hAnsi="Times New Roman" w:cs="Times New Roman"/>
+                <w:sz w:val="22"/>
+              </w:rPr>
+              <w:t>_Classes</w:t>
+            </w:r>
+          </w:p>
+        </w:tc>
+        <w:tc>
+          <w:tcPr>
+            <w:tcW w:w="1056" w:type="dxa"/>
+          </w:tcPr>
+          <w:p>
+            <w:pPr>
+              <w:pStyle w:val="a3"/>
+              <w:ind w:firstLineChars="0" w:firstLine="0"/>
+              <w:jc w:val="left"/>
+              <w:rPr>
+                <w:rFonts w:ascii="Times New Roman" w:hAnsi="Times New Roman" w:cs="Times New Roman"/>
+                <w:sz w:val="22"/>
+              </w:rPr>
+            </w:pPr>
+            <w:r>
+              <w:rPr>
+                <w:rFonts w:ascii="Times New Roman" w:hAnsi="Times New Roman" w:cs="Times New Roman" w:hint="eastAsia"/>
+                <w:sz w:val="22"/>
+              </w:rPr>
+              <w:t>13</w:t>
+            </w:r>
+            <w:r>
+              <w:rPr>
+                <w:rFonts w:ascii="Times New Roman" w:hAnsi="Times New Roman" w:cs="Times New Roman"/>
+                <w:sz w:val="22"/>
+              </w:rPr>
+              <w:t>4</w:t>
+            </w:r>
+          </w:p>
+        </w:tc>
+        <w:tc>
+          <w:tcPr>
+            <w:tcW w:w="2342" w:type="dxa"/>
+          </w:tcPr>
+          <w:p>
+            <w:pPr>
+              <w:pStyle w:val="a3"/>
+              <w:ind w:firstLineChars="0" w:firstLine="0"/>
+              <w:jc w:val="left"/>
+              <w:rPr>
+                <w:rFonts w:ascii="Times New Roman" w:hAnsi="Times New Roman" w:cs="Times New Roman"/>
+                <w:sz w:val="22"/>
+              </w:rPr>
+            </w:pPr>
+            <w:r>
+              <w:rPr>
+                <w:rFonts w:ascii="Times New Roman" w:hAnsi="Times New Roman" w:cs="Times New Roman" w:hint="eastAsia"/>
+                <w:sz w:val="22"/>
+              </w:rPr>
+              <w:t>104</w:t>
+            </w:r>
           </w:p>
         </w:tc>
       </w:tr>
       <w:tr>
         <w:tc>
           <w:tcPr>
-            <w:tcW w:w="2074" w:type="dxa"/>
+            <w:tcW w:w="2600" w:type="dxa"/>
+          </w:tcPr>
+          <w:p>
+            <w:pPr>
+              <w:pStyle w:val="a3"/>
+              <w:ind w:firstLineChars="0" w:firstLine="0"/>
+              <w:jc w:val="left"/>
+              <w:rPr>
+                <w:rFonts w:ascii="Times New Roman" w:hAnsi="Times New Roman" w:cs="Times New Roman"/>
+                <w:sz w:val="22"/>
+              </w:rPr>
+            </w:pPr>
+            <w:r>
+              <w:rPr>
+                <w:rFonts w:ascii="Times New Roman" w:hAnsi="Times New Roman" w:cs="Times New Roman"/>
+                <w:sz w:val="22"/>
+              </w:rPr>
+              <w:t>AntiSingleton_Classes</w:t>
+            </w:r>
+          </w:p>
+        </w:tc>
+        <w:tc>
+          <w:tcPr>
+            <w:tcW w:w="1056" w:type="dxa"/>
+          </w:tcPr>
+          <w:p>
+            <w:pPr>
+              <w:jc w:val="left"/>
+              <w:rPr>
+                <w:rFonts w:ascii="Times New Roman" w:hAnsi="Times New Roman" w:cs="Times New Roman" w:hint="eastAsia"/>
+                <w:sz w:val="22"/>
+              </w:rPr>
+            </w:pPr>
+            <w:r>
+              <w:rPr>
+                <w:rFonts w:ascii="Times New Roman" w:hAnsi="Times New Roman" w:cs="Times New Roman" w:hint="eastAsia"/>
+                <w:sz w:val="22"/>
+              </w:rPr>
+              <w:t>29</w:t>
+            </w:r>
+          </w:p>
+        </w:tc>
+        <w:tc>
+          <w:tcPr>
+            <w:tcW w:w="2342" w:type="dxa"/>
+          </w:tcPr>
+          <w:p>
+            <w:pPr>
+              <w:pStyle w:val="a3"/>
+              <w:ind w:firstLineChars="0" w:firstLine="0"/>
+              <w:jc w:val="left"/>
+              <w:rPr>
+                <w:rFonts w:ascii="Times New Roman" w:hAnsi="Times New Roman" w:cs="Times New Roman"/>
+                <w:sz w:val="22"/>
+              </w:rPr>
+            </w:pPr>
+            <w:r>
+              <w:rPr>
+                <w:rFonts w:ascii="Times New Roman" w:hAnsi="Times New Roman" w:cs="Times New Roman" w:hint="eastAsia"/>
+                <w:sz w:val="22"/>
+              </w:rPr>
+              <w:t>24</w:t>
+            </w:r>
+          </w:p>
+        </w:tc>
+      </w:tr>
+      <w:tr>
+        <w:tc>
+          <w:tcPr>
+            <w:tcW w:w="2600" w:type="dxa"/>
           </w:tcPr>
           <w:p>
             <w:pPr>
@@ -4407,65 +4444,470 @@
               </w:rPr>
               <w:t>SwissArmyKnife</w:t>
             </w:r>
-          </w:p>
-        </w:tc>
-        <w:tc>
-          <w:tcPr>
-            <w:tcW w:w="2074" w:type="dxa"/>
-          </w:tcPr>
-          <w:p>
-            <w:pPr>
-              <w:pStyle w:val="a3"/>
-              <w:numPr>
-                <w:ilvl w:val="1"/>
-                <w:numId w:val="6"/>
-              </w:numPr>
-              <w:ind w:firstLineChars="0"/>
-              <w:jc w:val="left"/>
-              <w:rPr>
-                <w:rFonts w:ascii="Times New Roman" w:hAnsi="Times New Roman" w:cs="Times New Roman"/>
-                <w:sz w:val="22"/>
-              </w:rPr>
-            </w:pPr>
-            <w:r>
-              <w:rPr>
-                <w:rFonts w:ascii="Times New Roman" w:hAnsi="Times New Roman" w:cs="Times New Roman" w:hint="eastAsia"/>
-                <w:sz w:val="22"/>
-              </w:rPr>
-              <w:t>1</w:t>
-            </w:r>
-          </w:p>
-        </w:tc>
-        <w:tc>
-          <w:tcPr>
-            <w:tcW w:w="2074" w:type="dxa"/>
-          </w:tcPr>
-          <w:p>
-            <w:pPr>
-              <w:pStyle w:val="a3"/>
-              <w:ind w:firstLineChars="0" w:firstLine="0"/>
-              <w:jc w:val="left"/>
-              <w:rPr>
-                <w:rFonts w:ascii="Times New Roman" w:hAnsi="Times New Roman" w:cs="Times New Roman"/>
-                <w:sz w:val="22"/>
-              </w:rPr>
-            </w:pPr>
-          </w:p>
-        </w:tc>
-        <w:tc>
-          <w:tcPr>
-            <w:tcW w:w="2074" w:type="dxa"/>
-          </w:tcPr>
-          <w:p>
-            <w:pPr>
-              <w:pStyle w:val="a3"/>
-              <w:ind w:firstLineChars="0" w:firstLine="0"/>
-              <w:jc w:val="left"/>
-              <w:rPr>
-                <w:rFonts w:ascii="Times New Roman" w:hAnsi="Times New Roman" w:cs="Times New Roman"/>
-                <w:sz w:val="22"/>
-              </w:rPr>
-            </w:pPr>
+            <w:r>
+              <w:rPr>
+                <w:rFonts w:ascii="Times New Roman" w:hAnsi="Times New Roman" w:cs="Times New Roman"/>
+                <w:sz w:val="22"/>
+              </w:rPr>
+              <w:t>_Classes</w:t>
+            </w:r>
+          </w:p>
+        </w:tc>
+        <w:tc>
+          <w:tcPr>
+            <w:tcW w:w="1056" w:type="dxa"/>
+          </w:tcPr>
+          <w:p>
+            <w:pPr>
+              <w:jc w:val="left"/>
+              <w:rPr>
+                <w:rFonts w:ascii="Times New Roman" w:hAnsi="Times New Roman" w:cs="Times New Roman" w:hint="eastAsia"/>
+                <w:sz w:val="22"/>
+              </w:rPr>
+            </w:pPr>
+            <w:r>
+              <w:rPr>
+                <w:rFonts w:ascii="Times New Roman" w:hAnsi="Times New Roman" w:cs="Times New Roman" w:hint="eastAsia"/>
+                <w:sz w:val="22"/>
+              </w:rPr>
+              <w:t>13</w:t>
+            </w:r>
+          </w:p>
+        </w:tc>
+        <w:tc>
+          <w:tcPr>
+            <w:tcW w:w="2342" w:type="dxa"/>
+          </w:tcPr>
+          <w:p>
+            <w:pPr>
+              <w:pStyle w:val="a3"/>
+              <w:ind w:firstLineChars="0" w:firstLine="0"/>
+              <w:jc w:val="left"/>
+              <w:rPr>
+                <w:rFonts w:ascii="Times New Roman" w:hAnsi="Times New Roman" w:cs="Times New Roman"/>
+                <w:sz w:val="22"/>
+              </w:rPr>
+            </w:pPr>
+            <w:r>
+              <w:rPr>
+                <w:rFonts w:ascii="Times New Roman" w:hAnsi="Times New Roman" w:cs="Times New Roman" w:hint="eastAsia"/>
+                <w:sz w:val="22"/>
+              </w:rPr>
+              <w:t>8</w:t>
+            </w:r>
+          </w:p>
+        </w:tc>
+      </w:tr>
+      <w:tr>
+        <w:tc>
+          <w:tcPr>
+            <w:tcW w:w="2600" w:type="dxa"/>
+          </w:tcPr>
+          <w:p>
+            <w:pPr>
+              <w:pStyle w:val="a3"/>
+              <w:ind w:firstLineChars="0" w:firstLine="0"/>
+              <w:jc w:val="left"/>
+              <w:rPr>
+                <w:rFonts w:ascii="Times New Roman" w:hAnsi="Times New Roman" w:cs="Times New Roman"/>
+                <w:sz w:val="22"/>
+              </w:rPr>
+            </w:pPr>
+            <w:r>
+              <w:rPr>
+                <w:rFonts w:ascii="Times New Roman" w:hAnsi="Times New Roman" w:cs="Times New Roman" w:hint="eastAsia"/>
+                <w:sz w:val="22"/>
+              </w:rPr>
+              <w:t>ComplexClass</w:t>
+            </w:r>
+            <w:r>
+              <w:rPr>
+                <w:rFonts w:ascii="Times New Roman" w:hAnsi="Times New Roman" w:cs="Times New Roman"/>
+                <w:sz w:val="22"/>
+              </w:rPr>
+              <w:t>_Classes</w:t>
+            </w:r>
+          </w:p>
+        </w:tc>
+        <w:tc>
+          <w:tcPr>
+            <w:tcW w:w="1056" w:type="dxa"/>
+          </w:tcPr>
+          <w:p>
+            <w:pPr>
+              <w:jc w:val="left"/>
+              <w:rPr>
+                <w:rFonts w:ascii="Times New Roman" w:hAnsi="Times New Roman" w:cs="Times New Roman" w:hint="eastAsia"/>
+                <w:sz w:val="22"/>
+              </w:rPr>
+            </w:pPr>
+            <w:r>
+              <w:rPr>
+                <w:rFonts w:ascii="Times New Roman" w:hAnsi="Times New Roman" w:cs="Times New Roman" w:hint="eastAsia"/>
+                <w:sz w:val="22"/>
+              </w:rPr>
+              <w:t>111</w:t>
+            </w:r>
+          </w:p>
+        </w:tc>
+        <w:tc>
+          <w:tcPr>
+            <w:tcW w:w="2342" w:type="dxa"/>
+          </w:tcPr>
+          <w:p>
+            <w:pPr>
+              <w:pStyle w:val="a3"/>
+              <w:ind w:firstLineChars="0" w:firstLine="0"/>
+              <w:jc w:val="left"/>
+              <w:rPr>
+                <w:rFonts w:ascii="Times New Roman" w:hAnsi="Times New Roman" w:cs="Times New Roman"/>
+                <w:sz w:val="22"/>
+              </w:rPr>
+            </w:pPr>
+            <w:r>
+              <w:rPr>
+                <w:rFonts w:ascii="Times New Roman" w:hAnsi="Times New Roman" w:cs="Times New Roman" w:hint="eastAsia"/>
+                <w:sz w:val="22"/>
+              </w:rPr>
+              <w:t>100</w:t>
+            </w:r>
+          </w:p>
+        </w:tc>
+      </w:tr>
+      <w:tr>
+        <w:tc>
+          <w:tcPr>
+            <w:tcW w:w="2600" w:type="dxa"/>
+          </w:tcPr>
+          <w:p>
+            <w:pPr>
+              <w:pStyle w:val="a3"/>
+              <w:ind w:firstLineChars="0" w:firstLine="0"/>
+              <w:jc w:val="left"/>
+              <w:rPr>
+                <w:rFonts w:ascii="Times New Roman" w:hAnsi="Times New Roman" w:cs="Times New Roman" w:hint="eastAsia"/>
+                <w:sz w:val="22"/>
+              </w:rPr>
+            </w:pPr>
+            <w:r>
+              <w:rPr>
+                <w:rFonts w:ascii="Times New Roman" w:hAnsi="Times New Roman" w:cs="Times New Roman"/>
+                <w:sz w:val="22"/>
+              </w:rPr>
+              <w:t>ClassDataShouldBePrivate</w:t>
+            </w:r>
+          </w:p>
+        </w:tc>
+        <w:tc>
+          <w:tcPr>
+            <w:tcW w:w="1056" w:type="dxa"/>
+          </w:tcPr>
+          <w:p>
+            <w:pPr>
+              <w:jc w:val="left"/>
+              <w:rPr>
+                <w:rFonts w:ascii="Times New Roman" w:hAnsi="Times New Roman" w:cs="Times New Roman" w:hint="eastAsia"/>
+                <w:sz w:val="22"/>
+              </w:rPr>
+            </w:pPr>
+            <w:r>
+              <w:rPr>
+                <w:rFonts w:ascii="Times New Roman" w:hAnsi="Times New Roman" w:cs="Times New Roman" w:hint="eastAsia"/>
+                <w:sz w:val="22"/>
+              </w:rPr>
+              <w:t>38</w:t>
+            </w:r>
+          </w:p>
+        </w:tc>
+        <w:tc>
+          <w:tcPr>
+            <w:tcW w:w="2342" w:type="dxa"/>
+          </w:tcPr>
+          <w:p>
+            <w:pPr>
+              <w:pStyle w:val="a3"/>
+              <w:ind w:firstLineChars="0" w:firstLine="0"/>
+              <w:jc w:val="left"/>
+              <w:rPr>
+                <w:rFonts w:ascii="Times New Roman" w:hAnsi="Times New Roman" w:cs="Times New Roman" w:hint="eastAsia"/>
+                <w:sz w:val="22"/>
+              </w:rPr>
+            </w:pPr>
+            <w:r>
+              <w:rPr>
+                <w:rFonts w:ascii="Times New Roman" w:hAnsi="Times New Roman" w:cs="Times New Roman" w:hint="eastAsia"/>
+                <w:sz w:val="22"/>
+              </w:rPr>
+              <w:t>23</w:t>
+            </w:r>
+          </w:p>
+        </w:tc>
+      </w:tr>
+      <w:tr>
+        <w:tc>
+          <w:tcPr>
+            <w:tcW w:w="2600" w:type="dxa"/>
+          </w:tcPr>
+          <w:p>
+            <w:pPr>
+              <w:jc w:val="left"/>
+              <w:rPr>
+                <w:rFonts w:ascii="Times New Roman" w:hAnsi="Times New Roman" w:cs="Times New Roman"/>
+                <w:sz w:val="22"/>
+              </w:rPr>
+            </w:pPr>
+            <w:r>
+              <w:rPr>
+                <w:rFonts w:ascii="Times New Roman" w:hAnsi="Times New Roman" w:cs="Times New Roman"/>
+                <w:sz w:val="22"/>
+              </w:rPr>
+              <w:t>LazyClass</w:t>
+            </w:r>
+          </w:p>
+        </w:tc>
+        <w:tc>
+          <w:tcPr>
+            <w:tcW w:w="1056" w:type="dxa"/>
+          </w:tcPr>
+          <w:p>
+            <w:pPr>
+              <w:jc w:val="left"/>
+              <w:rPr>
+                <w:rFonts w:ascii="Times New Roman" w:hAnsi="Times New Roman" w:cs="Times New Roman" w:hint="eastAsia"/>
+                <w:sz w:val="22"/>
+              </w:rPr>
+            </w:pPr>
+            <w:r>
+              <w:rPr>
+                <w:rFonts w:ascii="Times New Roman" w:hAnsi="Times New Roman" w:cs="Times New Roman" w:hint="eastAsia"/>
+                <w:sz w:val="22"/>
+              </w:rPr>
+              <w:t>154</w:t>
+            </w:r>
+          </w:p>
+        </w:tc>
+        <w:tc>
+          <w:tcPr>
+            <w:tcW w:w="2342" w:type="dxa"/>
+          </w:tcPr>
+          <w:p>
+            <w:pPr>
+              <w:pStyle w:val="a3"/>
+              <w:ind w:firstLineChars="0" w:firstLine="0"/>
+              <w:jc w:val="left"/>
+              <w:rPr>
+                <w:rFonts w:ascii="Times New Roman" w:hAnsi="Times New Roman" w:cs="Times New Roman" w:hint="eastAsia"/>
+                <w:sz w:val="22"/>
+              </w:rPr>
+            </w:pPr>
+            <w:r>
+              <w:rPr>
+                <w:rFonts w:ascii="Times New Roman" w:hAnsi="Times New Roman" w:cs="Times New Roman" w:hint="eastAsia"/>
+                <w:sz w:val="22"/>
+              </w:rPr>
+              <w:t>106</w:t>
+            </w:r>
+          </w:p>
+        </w:tc>
+      </w:tr>
+      <w:tr>
+        <w:tc>
+          <w:tcPr>
+            <w:tcW w:w="2600" w:type="dxa"/>
+          </w:tcPr>
+          <w:p>
+            <w:pPr>
+              <w:jc w:val="left"/>
+              <w:rPr>
+                <w:rFonts w:ascii="Times New Roman" w:hAnsi="Times New Roman" w:cs="Times New Roman"/>
+                <w:sz w:val="22"/>
+              </w:rPr>
+            </w:pPr>
+            <w:r>
+              <w:rPr>
+                <w:rFonts w:ascii="Times New Roman" w:hAnsi="Times New Roman" w:cs="Times New Roman"/>
+                <w:sz w:val="22"/>
+              </w:rPr>
+              <w:t>LongParameterList</w:t>
+            </w:r>
+          </w:p>
+        </w:tc>
+        <w:tc>
+          <w:tcPr>
+            <w:tcW w:w="1056" w:type="dxa"/>
+          </w:tcPr>
+          <w:p>
+            <w:pPr>
+              <w:jc w:val="left"/>
+              <w:rPr>
+                <w:rFonts w:ascii="Times New Roman" w:hAnsi="Times New Roman" w:cs="Times New Roman" w:hint="eastAsia"/>
+                <w:sz w:val="22"/>
+              </w:rPr>
+            </w:pPr>
+            <w:r>
+              <w:rPr>
+                <w:rFonts w:ascii="Times New Roman" w:hAnsi="Times New Roman" w:cs="Times New Roman" w:hint="eastAsia"/>
+                <w:sz w:val="22"/>
+              </w:rPr>
+              <w:t>105</w:t>
+            </w:r>
+          </w:p>
+        </w:tc>
+        <w:tc>
+          <w:tcPr>
+            <w:tcW w:w="2342" w:type="dxa"/>
+          </w:tcPr>
+          <w:p>
+            <w:pPr>
+              <w:pStyle w:val="a3"/>
+              <w:ind w:firstLineChars="0" w:firstLine="0"/>
+              <w:jc w:val="left"/>
+              <w:rPr>
+                <w:rFonts w:ascii="Times New Roman" w:hAnsi="Times New Roman" w:cs="Times New Roman" w:hint="eastAsia"/>
+                <w:sz w:val="22"/>
+              </w:rPr>
+            </w:pPr>
+            <w:r>
+              <w:rPr>
+                <w:rFonts w:ascii="Times New Roman" w:hAnsi="Times New Roman" w:cs="Times New Roman" w:hint="eastAsia"/>
+                <w:sz w:val="22"/>
+              </w:rPr>
+              <w:t>73</w:t>
+            </w:r>
+          </w:p>
+        </w:tc>
+      </w:tr>
+      <w:tr>
+        <w:tc>
+          <w:tcPr>
+            <w:tcW w:w="2600" w:type="dxa"/>
+          </w:tcPr>
+          <w:p>
+            <w:pPr>
+              <w:jc w:val="left"/>
+              <w:rPr>
+                <w:rFonts w:ascii="Times New Roman" w:hAnsi="Times New Roman" w:cs="Times New Roman"/>
+                <w:sz w:val="22"/>
+              </w:rPr>
+            </w:pPr>
+            <w:r>
+              <w:rPr>
+                <w:rFonts w:ascii="Times New Roman" w:hAnsi="Times New Roman" w:cs="Times New Roman"/>
+                <w:sz w:val="22"/>
+              </w:rPr>
+              <w:t>MessageChains</w:t>
+            </w:r>
+          </w:p>
+        </w:tc>
+        <w:tc>
+          <w:tcPr>
+            <w:tcW w:w="1056" w:type="dxa"/>
+          </w:tcPr>
+          <w:p>
+            <w:pPr>
+              <w:jc w:val="left"/>
+              <w:rPr>
+                <w:rFonts w:ascii="Times New Roman" w:hAnsi="Times New Roman" w:cs="Times New Roman" w:hint="eastAsia"/>
+                <w:sz w:val="22"/>
+              </w:rPr>
+            </w:pPr>
+            <w:r>
+              <w:rPr>
+                <w:rFonts w:ascii="Times New Roman" w:hAnsi="Times New Roman" w:cs="Times New Roman" w:hint="eastAsia"/>
+                <w:sz w:val="22"/>
+              </w:rPr>
+              <w:t>60</w:t>
+            </w:r>
+          </w:p>
+        </w:tc>
+        <w:tc>
+          <w:tcPr>
+            <w:tcW w:w="2342" w:type="dxa"/>
+          </w:tcPr>
+          <w:p>
+            <w:pPr>
+              <w:pStyle w:val="a3"/>
+              <w:ind w:firstLineChars="0" w:firstLine="0"/>
+              <w:jc w:val="left"/>
+              <w:rPr>
+                <w:rFonts w:ascii="Times New Roman" w:hAnsi="Times New Roman" w:cs="Times New Roman" w:hint="eastAsia"/>
+                <w:sz w:val="22"/>
+              </w:rPr>
+            </w:pPr>
+            <w:r>
+              <w:rPr>
+                <w:rFonts w:ascii="Times New Roman" w:hAnsi="Times New Roman" w:cs="Times New Roman" w:hint="eastAsia"/>
+                <w:sz w:val="22"/>
+              </w:rPr>
+              <w:t>53</w:t>
+            </w:r>
+          </w:p>
+        </w:tc>
+      </w:tr>
+      <w:tr>
+        <w:tc>
+          <w:tcPr>
+            <w:tcW w:w="2600" w:type="dxa"/>
+          </w:tcPr>
+          <w:p>
+            <w:pPr>
+              <w:jc w:val="left"/>
+              <w:rPr>
+                <w:rFonts w:ascii="Times New Roman" w:hAnsi="Times New Roman" w:cs="Times New Roman"/>
+                <w:sz w:val="22"/>
+              </w:rPr>
+            </w:pPr>
+            <w:r>
+              <w:rPr>
+                <w:rFonts w:ascii="Times New Roman" w:hAnsi="Times New Roman" w:cs="Times New Roman"/>
+                <w:sz w:val="22"/>
+              </w:rPr>
+              <w:t>RefusedParentBequest</w:t>
+            </w:r>
+          </w:p>
+        </w:tc>
+        <w:tc>
+          <w:tcPr>
+            <w:tcW w:w="1056" w:type="dxa"/>
+          </w:tcPr>
+          <w:p>
+            <w:pPr>
+              <w:jc w:val="left"/>
+              <w:rPr>
+                <w:rFonts w:ascii="Times New Roman" w:hAnsi="Times New Roman" w:cs="Times New Roman" w:hint="eastAsia"/>
+                <w:sz w:val="22"/>
+              </w:rPr>
+            </w:pPr>
+            <w:r>
+              <w:rPr>
+                <w:rFonts w:ascii="Times New Roman" w:hAnsi="Times New Roman" w:cs="Times New Roman"/>
+                <w:sz w:val="22"/>
+              </w:rPr>
+              <w:t>504</w:t>
+            </w:r>
+          </w:p>
+        </w:tc>
+        <w:tc>
+          <w:tcPr>
+            <w:tcW w:w="2342" w:type="dxa"/>
+          </w:tcPr>
+          <w:p>
+            <w:pPr>
+              <w:pStyle w:val="a3"/>
+              <w:ind w:firstLineChars="0" w:firstLine="0"/>
+              <w:jc w:val="left"/>
+              <w:rPr>
+                <w:rFonts w:ascii="Times New Roman" w:hAnsi="Times New Roman" w:cs="Times New Roman" w:hint="eastAsia"/>
+                <w:sz w:val="22"/>
+              </w:rPr>
+            </w:pPr>
+            <w:r>
+              <w:rPr>
+                <w:rFonts w:ascii="Times New Roman" w:hAnsi="Times New Roman" w:cs="Times New Roman" w:hint="eastAsia"/>
+                <w:sz w:val="22"/>
+              </w:rPr>
+              <w:t>358</w:t>
+            </w:r>
           </w:p>
         </w:tc>
       </w:tr>
@@ -4473,7 +4915,7 @@
     <w:p>
       <w:pPr>
         <w:pStyle w:val="a3"/>
-        <w:ind w:left="780" w:firstLineChars="0" w:firstLine="0"/>
+        <w:ind w:left="1260" w:firstLineChars="0" w:firstLine="0"/>
         <w:jc w:val="left"/>
         <w:rPr>
           <w:rFonts w:ascii="Times New Roman" w:hAnsi="Times New Roman" w:cs="Times New Roman"/>
@@ -4481,6 +4923,735 @@
         </w:rPr>
       </w:pPr>
     </w:p>
+    <w:p>
+      <w:pPr>
+        <w:jc w:val="left"/>
+        <w:rPr>
+          <w:rFonts w:ascii="Times New Roman" w:hAnsi="Times New Roman" w:cs="Times New Roman"/>
+          <w:sz w:val="22"/>
+        </w:rPr>
+      </w:pPr>
+    </w:p>
+    <w:tbl>
+      <w:tblPr>
+        <w:tblStyle w:val="a4"/>
+        <w:tblW w:w="0" w:type="auto"/>
+        <w:tblInd w:w="780" w:type="dxa"/>
+        <w:tblLook w:val="04A0" w:firstRow="1" w:lastRow="0" w:firstColumn="1" w:lastColumn="0" w:noHBand="0" w:noVBand="1"/>
+      </w:tblPr>
+      <w:tblGrid>
+        <w:gridCol w:w="2600"/>
+        <w:gridCol w:w="1743"/>
+        <w:gridCol w:w="1670"/>
+      </w:tblGrid>
+      <w:tr>
+        <w:tc>
+          <w:tcPr>
+            <w:tcW w:w="2600" w:type="dxa"/>
+          </w:tcPr>
+          <w:p>
+            <w:pPr>
+              <w:pStyle w:val="a3"/>
+              <w:ind w:firstLineChars="0" w:firstLine="0"/>
+              <w:jc w:val="left"/>
+              <w:rPr>
+                <w:rFonts w:ascii="Times New Roman" w:hAnsi="Times New Roman" w:cs="Times New Roman"/>
+                <w:sz w:val="22"/>
+              </w:rPr>
+            </w:pPr>
+            <w:r>
+              <w:rPr>
+                <w:rFonts w:ascii="Times New Roman" w:hAnsi="Times New Roman" w:cs="Times New Roman"/>
+                <w:sz w:val="22"/>
+              </w:rPr>
+              <w:t>Antipattern_Xalan</w:t>
+            </w:r>
+          </w:p>
+        </w:tc>
+        <w:tc>
+          <w:tcPr>
+            <w:tcW w:w="1743" w:type="dxa"/>
+          </w:tcPr>
+          <w:p>
+            <w:pPr>
+              <w:pStyle w:val="a3"/>
+              <w:ind w:firstLineChars="0" w:firstLine="0"/>
+              <w:jc w:val="left"/>
+              <w:rPr>
+                <w:rFonts w:ascii="Times New Roman" w:hAnsi="Times New Roman" w:cs="Times New Roman"/>
+                <w:sz w:val="22"/>
+              </w:rPr>
+            </w:pPr>
+            <w:r>
+              <w:rPr>
+                <w:rFonts w:ascii="Times New Roman" w:hAnsi="Times New Roman" w:cs="Times New Roman"/>
+                <w:sz w:val="22"/>
+              </w:rPr>
+              <w:t>OR</w:t>
+            </w:r>
+          </w:p>
+        </w:tc>
+        <w:tc>
+          <w:tcPr>
+            <w:tcW w:w="1670" w:type="dxa"/>
+          </w:tcPr>
+          <w:p>
+            <w:pPr>
+              <w:pStyle w:val="a3"/>
+              <w:ind w:firstLineChars="0" w:firstLine="0"/>
+              <w:jc w:val="left"/>
+              <w:rPr>
+                <w:rFonts w:ascii="Times New Roman" w:hAnsi="Times New Roman" w:cs="Times New Roman"/>
+                <w:sz w:val="22"/>
+              </w:rPr>
+            </w:pPr>
+            <w:r>
+              <w:rPr>
+                <w:rFonts w:ascii="Times New Roman" w:hAnsi="Times New Roman" w:cs="Times New Roman" w:hint="eastAsia"/>
+                <w:sz w:val="22"/>
+              </w:rPr>
+              <w:t>Fisher</w:t>
+            </w:r>
+            <w:r>
+              <w:rPr>
+                <w:rFonts w:ascii="Times New Roman" w:hAnsi="Times New Roman" w:cs="Times New Roman"/>
+                <w:sz w:val="22"/>
+              </w:rPr>
+              <w:t xml:space="preserve"> p-value</w:t>
+            </w:r>
+          </w:p>
+        </w:tc>
+      </w:tr>
+      <w:tr>
+        <w:tc>
+          <w:tcPr>
+            <w:tcW w:w="2600" w:type="dxa"/>
+          </w:tcPr>
+          <w:p>
+            <w:pPr>
+              <w:pStyle w:val="a3"/>
+              <w:ind w:firstLineChars="0" w:firstLine="0"/>
+              <w:jc w:val="left"/>
+              <w:rPr>
+                <w:rFonts w:ascii="Times New Roman" w:hAnsi="Times New Roman" w:cs="Times New Roman"/>
+                <w:sz w:val="22"/>
+              </w:rPr>
+            </w:pPr>
+            <w:r>
+              <w:rPr>
+                <w:rFonts w:ascii="Times New Roman" w:hAnsi="Times New Roman" w:cs="Times New Roman"/>
+                <w:sz w:val="22"/>
+              </w:rPr>
+              <w:t>AntiSingleton</w:t>
+            </w:r>
+          </w:p>
+        </w:tc>
+        <w:tc>
+          <w:tcPr>
+            <w:tcW w:w="1743" w:type="dxa"/>
+          </w:tcPr>
+          <w:p>
+            <w:pPr>
+              <w:pStyle w:val="a3"/>
+              <w:ind w:firstLineChars="0" w:firstLine="0"/>
+              <w:jc w:val="left"/>
+              <w:rPr>
+                <w:rFonts w:ascii="Times New Roman" w:hAnsi="Times New Roman" w:cs="Times New Roman"/>
+                <w:sz w:val="22"/>
+              </w:rPr>
+            </w:pPr>
+            <w:r>
+              <w:rPr>
+                <w:rFonts w:ascii="Times New Roman" w:hAnsi="Times New Roman" w:cs="Times New Roman"/>
+                <w:sz w:val="22"/>
+              </w:rPr>
+              <w:t>3.41205</w:t>
+            </w:r>
+            <w:r>
+              <w:rPr>
+                <w:rFonts w:ascii="Times New Roman" w:hAnsi="Times New Roman" w:cs="Times New Roman"/>
+                <w:sz w:val="22"/>
+              </w:rPr>
+              <w:t xml:space="preserve"> </w:t>
+            </w:r>
+            <w:r>
+              <w:rPr>
+                <w:rFonts w:ascii="Times New Roman" w:hAnsi="Times New Roman" w:cs="Times New Roman" w:hint="eastAsia"/>
+                <w:sz w:val="22"/>
+              </w:rPr>
+              <w:t>&gt;</w:t>
+            </w:r>
+            <w:r>
+              <w:rPr>
+                <w:rFonts w:ascii="Times New Roman" w:hAnsi="Times New Roman" w:cs="Times New Roman"/>
+                <w:sz w:val="22"/>
+              </w:rPr>
+              <w:t xml:space="preserve"> </w:t>
+            </w:r>
+            <w:r>
+              <w:rPr>
+                <w:rFonts w:ascii="Times New Roman" w:hAnsi="Times New Roman" w:cs="Times New Roman" w:hint="eastAsia"/>
+                <w:sz w:val="22"/>
+              </w:rPr>
+              <w:t>1</w:t>
+            </w:r>
+          </w:p>
+        </w:tc>
+        <w:tc>
+          <w:tcPr>
+            <w:tcW w:w="1670" w:type="dxa"/>
+          </w:tcPr>
+          <w:p>
+            <w:pPr>
+              <w:pStyle w:val="a3"/>
+              <w:ind w:firstLineChars="0" w:firstLine="0"/>
+              <w:jc w:val="left"/>
+              <w:rPr>
+                <w:rFonts w:ascii="Times New Roman" w:hAnsi="Times New Roman" w:cs="Times New Roman"/>
+                <w:sz w:val="22"/>
+              </w:rPr>
+            </w:pPr>
+          </w:p>
+        </w:tc>
+      </w:tr>
+      <w:tr>
+        <w:tc>
+          <w:tcPr>
+            <w:tcW w:w="2600" w:type="dxa"/>
+          </w:tcPr>
+          <w:p>
+            <w:pPr>
+              <w:pStyle w:val="a3"/>
+              <w:ind w:firstLineChars="0" w:firstLine="0"/>
+              <w:jc w:val="left"/>
+              <w:rPr>
+                <w:rFonts w:ascii="Times New Roman" w:hAnsi="Times New Roman" w:cs="Times New Roman"/>
+                <w:sz w:val="22"/>
+              </w:rPr>
+            </w:pPr>
+            <w:r>
+              <w:rPr>
+                <w:rFonts w:ascii="Times New Roman" w:hAnsi="Times New Roman" w:cs="Times New Roman" w:hint="eastAsia"/>
+                <w:sz w:val="22"/>
+              </w:rPr>
+              <w:t>Blob</w:t>
+            </w:r>
+          </w:p>
+        </w:tc>
+        <w:tc>
+          <w:tcPr>
+            <w:tcW w:w="1743" w:type="dxa"/>
+          </w:tcPr>
+          <w:p>
+            <w:pPr>
+              <w:pStyle w:val="a3"/>
+              <w:ind w:firstLineChars="0" w:firstLine="0"/>
+              <w:jc w:val="left"/>
+              <w:rPr>
+                <w:rFonts w:ascii="Times New Roman" w:hAnsi="Times New Roman" w:cs="Times New Roman"/>
+                <w:sz w:val="22"/>
+              </w:rPr>
+            </w:pPr>
+            <w:r>
+              <w:rPr>
+                <w:rFonts w:ascii="Times New Roman" w:hAnsi="Times New Roman" w:cs="Times New Roman" w:hint="eastAsia"/>
+                <w:sz w:val="22"/>
+              </w:rPr>
+              <w:t>2.72855&gt;1</w:t>
+            </w:r>
+          </w:p>
+        </w:tc>
+        <w:tc>
+          <w:tcPr>
+            <w:tcW w:w="1670" w:type="dxa"/>
+          </w:tcPr>
+          <w:p>
+            <w:pPr>
+              <w:pStyle w:val="a3"/>
+              <w:ind w:firstLineChars="0" w:firstLine="0"/>
+              <w:jc w:val="left"/>
+              <w:rPr>
+                <w:rFonts w:ascii="Times New Roman" w:hAnsi="Times New Roman" w:cs="Times New Roman"/>
+                <w:sz w:val="22"/>
+              </w:rPr>
+            </w:pPr>
+          </w:p>
+        </w:tc>
+      </w:tr>
+      <w:tr>
+        <w:tc>
+          <w:tcPr>
+            <w:tcW w:w="2600" w:type="dxa"/>
+          </w:tcPr>
+          <w:p>
+            <w:pPr>
+              <w:pStyle w:val="a3"/>
+              <w:ind w:firstLineChars="0" w:firstLine="0"/>
+              <w:jc w:val="left"/>
+              <w:rPr>
+                <w:rFonts w:ascii="Times New Roman" w:hAnsi="Times New Roman" w:cs="Times New Roman"/>
+                <w:sz w:val="22"/>
+              </w:rPr>
+            </w:pPr>
+            <w:r>
+              <w:rPr>
+                <w:rFonts w:ascii="Times New Roman" w:hAnsi="Times New Roman" w:cs="Times New Roman" w:hint="eastAsia"/>
+                <w:sz w:val="22"/>
+              </w:rPr>
+              <w:t>ComplexClass</w:t>
+            </w:r>
+          </w:p>
+        </w:tc>
+        <w:tc>
+          <w:tcPr>
+            <w:tcW w:w="1743" w:type="dxa"/>
+          </w:tcPr>
+          <w:p>
+            <w:pPr>
+              <w:pStyle w:val="a3"/>
+              <w:ind w:firstLineChars="0" w:firstLine="0"/>
+              <w:jc w:val="left"/>
+              <w:rPr>
+                <w:rFonts w:ascii="Times New Roman" w:hAnsi="Times New Roman" w:cs="Times New Roman"/>
+                <w:sz w:val="22"/>
+              </w:rPr>
+            </w:pPr>
+            <w:r>
+              <w:rPr>
+                <w:rFonts w:ascii="Times New Roman" w:hAnsi="Times New Roman" w:cs="Times New Roman" w:hint="eastAsia"/>
+                <w:sz w:val="22"/>
+              </w:rPr>
+              <w:t>7.49677&gt;1</w:t>
+            </w:r>
+          </w:p>
+        </w:tc>
+        <w:tc>
+          <w:tcPr>
+            <w:tcW w:w="1670" w:type="dxa"/>
+          </w:tcPr>
+          <w:p>
+            <w:pPr>
+              <w:pStyle w:val="a3"/>
+              <w:ind w:firstLineChars="0" w:firstLine="0"/>
+              <w:jc w:val="left"/>
+              <w:rPr>
+                <w:rFonts w:ascii="Times New Roman" w:hAnsi="Times New Roman" w:cs="Times New Roman"/>
+                <w:sz w:val="22"/>
+              </w:rPr>
+            </w:pPr>
+          </w:p>
+        </w:tc>
+      </w:tr>
+      <w:tr>
+        <w:tc>
+          <w:tcPr>
+            <w:tcW w:w="2600" w:type="dxa"/>
+          </w:tcPr>
+          <w:p>
+            <w:pPr>
+              <w:pStyle w:val="a3"/>
+              <w:ind w:firstLineChars="0" w:firstLine="0"/>
+              <w:jc w:val="left"/>
+              <w:rPr>
+                <w:rFonts w:ascii="Times New Roman" w:hAnsi="Times New Roman" w:cs="Times New Roman" w:hint="eastAsia"/>
+                <w:sz w:val="22"/>
+              </w:rPr>
+            </w:pPr>
+            <w:r>
+              <w:rPr>
+                <w:rFonts w:ascii="Times New Roman" w:hAnsi="Times New Roman" w:cs="Times New Roman"/>
+                <w:sz w:val="22"/>
+              </w:rPr>
+              <w:t>ClassDataShouldBePrivate</w:t>
+            </w:r>
+          </w:p>
+        </w:tc>
+        <w:tc>
+          <w:tcPr>
+            <w:tcW w:w="1743" w:type="dxa"/>
+          </w:tcPr>
+          <w:p>
+            <w:pPr>
+              <w:pStyle w:val="a3"/>
+              <w:ind w:firstLineChars="0" w:firstLine="0"/>
+              <w:jc w:val="left"/>
+              <w:rPr>
+                <w:rFonts w:ascii="Times New Roman" w:hAnsi="Times New Roman" w:cs="Times New Roman"/>
+                <w:sz w:val="22"/>
+              </w:rPr>
+            </w:pPr>
+            <w:r>
+              <w:rPr>
+                <w:rFonts w:ascii="Times New Roman" w:hAnsi="Times New Roman" w:cs="Times New Roman" w:hint="eastAsia"/>
+                <w:sz w:val="22"/>
+              </w:rPr>
+              <w:t>1.05705&gt;1</w:t>
+            </w:r>
+          </w:p>
+        </w:tc>
+        <w:tc>
+          <w:tcPr>
+            <w:tcW w:w="1670" w:type="dxa"/>
+          </w:tcPr>
+          <w:p>
+            <w:pPr>
+              <w:pStyle w:val="a3"/>
+              <w:ind w:firstLineChars="0" w:firstLine="0"/>
+              <w:jc w:val="left"/>
+              <w:rPr>
+                <w:rFonts w:ascii="Times New Roman" w:hAnsi="Times New Roman" w:cs="Times New Roman"/>
+                <w:sz w:val="22"/>
+              </w:rPr>
+            </w:pPr>
+          </w:p>
+        </w:tc>
+      </w:tr>
+      <w:tr>
+        <w:tc>
+          <w:tcPr>
+            <w:tcW w:w="2600" w:type="dxa"/>
+          </w:tcPr>
+          <w:p>
+            <w:pPr>
+              <w:pStyle w:val="a3"/>
+              <w:ind w:firstLineChars="0" w:firstLine="0"/>
+              <w:jc w:val="left"/>
+              <w:rPr>
+                <w:rFonts w:ascii="Times New Roman" w:hAnsi="Times New Roman" w:cs="Times New Roman"/>
+                <w:sz w:val="22"/>
+              </w:rPr>
+            </w:pPr>
+            <w:r>
+              <w:rPr>
+                <w:rFonts w:ascii="Times New Roman" w:hAnsi="Times New Roman" w:cs="Times New Roman"/>
+                <w:sz w:val="22"/>
+              </w:rPr>
+              <w:t>LazyClass</w:t>
+            </w:r>
+          </w:p>
+        </w:tc>
+        <w:tc>
+          <w:tcPr>
+            <w:tcW w:w="1743" w:type="dxa"/>
+          </w:tcPr>
+          <w:p>
+            <w:pPr>
+              <w:pStyle w:val="a3"/>
+              <w:ind w:firstLineChars="0" w:firstLine="0"/>
+              <w:jc w:val="left"/>
+              <w:rPr>
+                <w:rFonts w:ascii="Times New Roman" w:hAnsi="Times New Roman" w:cs="Times New Roman"/>
+                <w:sz w:val="22"/>
+              </w:rPr>
+            </w:pPr>
+            <w:r>
+              <w:rPr>
+                <w:rFonts w:ascii="Times New Roman" w:hAnsi="Times New Roman" w:cs="Times New Roman" w:hint="eastAsia"/>
+                <w:sz w:val="22"/>
+              </w:rPr>
+              <w:t>1.65094&gt;1</w:t>
+            </w:r>
+          </w:p>
+        </w:tc>
+        <w:tc>
+          <w:tcPr>
+            <w:tcW w:w="1670" w:type="dxa"/>
+          </w:tcPr>
+          <w:p>
+            <w:pPr>
+              <w:pStyle w:val="a3"/>
+              <w:ind w:firstLineChars="0" w:firstLine="0"/>
+              <w:jc w:val="left"/>
+              <w:rPr>
+                <w:rFonts w:ascii="Times New Roman" w:hAnsi="Times New Roman" w:cs="Times New Roman"/>
+                <w:sz w:val="22"/>
+              </w:rPr>
+            </w:pPr>
+          </w:p>
+        </w:tc>
+      </w:tr>
+      <w:tr>
+        <w:tc>
+          <w:tcPr>
+            <w:tcW w:w="2600" w:type="dxa"/>
+          </w:tcPr>
+          <w:p>
+            <w:pPr>
+              <w:pStyle w:val="a3"/>
+              <w:ind w:firstLineChars="0" w:firstLine="0"/>
+              <w:jc w:val="left"/>
+              <w:rPr>
+                <w:rFonts w:ascii="Times New Roman" w:hAnsi="Times New Roman" w:cs="Times New Roman"/>
+                <w:sz w:val="22"/>
+              </w:rPr>
+            </w:pPr>
+            <w:r>
+              <w:rPr>
+                <w:rFonts w:ascii="Times New Roman" w:hAnsi="Times New Roman" w:cs="Times New Roman"/>
+                <w:sz w:val="22"/>
+              </w:rPr>
+              <w:t>LongParameterList</w:t>
+            </w:r>
+          </w:p>
+        </w:tc>
+        <w:tc>
+          <w:tcPr>
+            <w:tcW w:w="1743" w:type="dxa"/>
+          </w:tcPr>
+          <w:p>
+            <w:pPr>
+              <w:pStyle w:val="a3"/>
+              <w:ind w:firstLineChars="0" w:firstLine="0"/>
+              <w:rPr>
+                <w:rFonts w:ascii="Times New Roman" w:hAnsi="Times New Roman" w:cs="Times New Roman"/>
+                <w:sz w:val="22"/>
+              </w:rPr>
+            </w:pPr>
+            <w:r>
+              <w:rPr>
+                <w:rFonts w:ascii="Times New Roman" w:hAnsi="Times New Roman" w:cs="Times New Roman"/>
+                <w:sz w:val="22"/>
+              </w:rPr>
+              <w:t>1.66140&gt;1</w:t>
+            </w:r>
+          </w:p>
+        </w:tc>
+        <w:tc>
+          <w:tcPr>
+            <w:tcW w:w="1670" w:type="dxa"/>
+          </w:tcPr>
+          <w:p>
+            <w:pPr>
+              <w:pStyle w:val="a3"/>
+              <w:ind w:firstLineChars="0" w:firstLine="0"/>
+              <w:jc w:val="left"/>
+              <w:rPr>
+                <w:rFonts w:ascii="Times New Roman" w:hAnsi="Times New Roman" w:cs="Times New Roman"/>
+                <w:sz w:val="22"/>
+              </w:rPr>
+            </w:pPr>
+          </w:p>
+        </w:tc>
+      </w:tr>
+      <w:tr>
+        <w:tc>
+          <w:tcPr>
+            <w:tcW w:w="2600" w:type="dxa"/>
+          </w:tcPr>
+          <w:p>
+            <w:pPr>
+              <w:pStyle w:val="a3"/>
+              <w:ind w:firstLineChars="0" w:firstLine="0"/>
+              <w:jc w:val="left"/>
+              <w:rPr>
+                <w:rFonts w:ascii="Times New Roman" w:hAnsi="Times New Roman" w:cs="Times New Roman"/>
+                <w:sz w:val="22"/>
+              </w:rPr>
+            </w:pPr>
+            <w:r>
+              <w:rPr>
+                <w:rFonts w:ascii="Times New Roman" w:hAnsi="Times New Roman" w:cs="Times New Roman"/>
+                <w:sz w:val="22"/>
+              </w:rPr>
+              <w:t>MessageChains</w:t>
+            </w:r>
+          </w:p>
+        </w:tc>
+        <w:tc>
+          <w:tcPr>
+            <w:tcW w:w="1743" w:type="dxa"/>
+          </w:tcPr>
+          <w:p>
+            <w:pPr>
+              <w:pStyle w:val="a3"/>
+              <w:ind w:firstLineChars="0" w:firstLine="0"/>
+              <w:jc w:val="left"/>
+              <w:rPr>
+                <w:rFonts w:ascii="Times New Roman" w:hAnsi="Times New Roman" w:cs="Times New Roman"/>
+                <w:sz w:val="22"/>
+              </w:rPr>
+            </w:pPr>
+            <w:r>
+              <w:rPr>
+                <w:rFonts w:ascii="Times New Roman" w:hAnsi="Times New Roman" w:cs="Times New Roman" w:hint="eastAsia"/>
+                <w:sz w:val="22"/>
+              </w:rPr>
+              <w:t>5.68261&gt;1</w:t>
+            </w:r>
+          </w:p>
+        </w:tc>
+        <w:tc>
+          <w:tcPr>
+            <w:tcW w:w="1670" w:type="dxa"/>
+          </w:tcPr>
+          <w:p>
+            <w:pPr>
+              <w:pStyle w:val="a3"/>
+              <w:ind w:firstLineChars="0" w:firstLine="0"/>
+              <w:jc w:val="left"/>
+              <w:rPr>
+                <w:rFonts w:ascii="Times New Roman" w:hAnsi="Times New Roman" w:cs="Times New Roman"/>
+                <w:sz w:val="22"/>
+              </w:rPr>
+            </w:pPr>
+          </w:p>
+        </w:tc>
+      </w:tr>
+      <w:tr>
+        <w:tc>
+          <w:tcPr>
+            <w:tcW w:w="2600" w:type="dxa"/>
+          </w:tcPr>
+          <w:p>
+            <w:pPr>
+              <w:pStyle w:val="a3"/>
+              <w:ind w:firstLineChars="0" w:firstLine="0"/>
+              <w:jc w:val="left"/>
+              <w:rPr>
+                <w:rFonts w:ascii="Times New Roman" w:hAnsi="Times New Roman" w:cs="Times New Roman"/>
+                <w:sz w:val="22"/>
+              </w:rPr>
+            </w:pPr>
+            <w:r>
+              <w:rPr>
+                <w:rFonts w:ascii="Times New Roman" w:hAnsi="Times New Roman" w:cs="Times New Roman"/>
+                <w:sz w:val="22"/>
+              </w:rPr>
+              <w:t>RefusedParentBequest</w:t>
+            </w:r>
+          </w:p>
+        </w:tc>
+        <w:tc>
+          <w:tcPr>
+            <w:tcW w:w="1743" w:type="dxa"/>
+          </w:tcPr>
+          <w:p>
+            <w:pPr>
+              <w:pStyle w:val="a3"/>
+              <w:ind w:firstLineChars="0" w:firstLine="0"/>
+              <w:jc w:val="left"/>
+              <w:rPr>
+                <w:rFonts w:ascii="Times New Roman" w:hAnsi="Times New Roman" w:cs="Times New Roman"/>
+                <w:sz w:val="22"/>
+              </w:rPr>
+            </w:pPr>
+            <w:r>
+              <w:rPr>
+                <w:rFonts w:ascii="Times New Roman" w:hAnsi="Times New Roman" w:cs="Times New Roman" w:hint="eastAsia"/>
+                <w:sz w:val="22"/>
+              </w:rPr>
+              <w:t>3.18468&gt;1</w:t>
+            </w:r>
+          </w:p>
+        </w:tc>
+        <w:tc>
+          <w:tcPr>
+            <w:tcW w:w="1670" w:type="dxa"/>
+          </w:tcPr>
+          <w:p>
+            <w:pPr>
+              <w:pStyle w:val="a3"/>
+              <w:ind w:firstLineChars="0" w:firstLine="0"/>
+              <w:jc w:val="left"/>
+              <w:rPr>
+                <w:rFonts w:ascii="Times New Roman" w:hAnsi="Times New Roman" w:cs="Times New Roman"/>
+                <w:sz w:val="22"/>
+              </w:rPr>
+            </w:pPr>
+          </w:p>
+        </w:tc>
+      </w:tr>
+      <w:tr>
+        <w:tc>
+          <w:tcPr>
+            <w:tcW w:w="2600" w:type="dxa"/>
+          </w:tcPr>
+          <w:p>
+            <w:pPr>
+              <w:pStyle w:val="a3"/>
+              <w:ind w:firstLineChars="0" w:firstLine="0"/>
+              <w:jc w:val="left"/>
+              <w:rPr>
+                <w:rFonts w:ascii="Times New Roman" w:hAnsi="Times New Roman" w:cs="Times New Roman"/>
+                <w:sz w:val="22"/>
+              </w:rPr>
+            </w:pPr>
+            <w:r>
+              <w:rPr>
+                <w:rFonts w:ascii="Times New Roman" w:hAnsi="Times New Roman" w:cs="Times New Roman" w:hint="eastAsia"/>
+                <w:sz w:val="22"/>
+              </w:rPr>
+              <w:t>SwissArmyKnife</w:t>
+            </w:r>
+          </w:p>
+        </w:tc>
+        <w:tc>
+          <w:tcPr>
+            <w:tcW w:w="1743" w:type="dxa"/>
+          </w:tcPr>
+          <w:p>
+            <w:pPr>
+              <w:jc w:val="left"/>
+              <w:rPr>
+                <w:rFonts w:ascii="Times New Roman" w:hAnsi="Times New Roman" w:cs="Times New Roman" w:hint="eastAsia"/>
+                <w:sz w:val="22"/>
+              </w:rPr>
+            </w:pPr>
+            <w:r>
+              <w:rPr>
+                <w:rFonts w:ascii="Times New Roman" w:hAnsi="Times New Roman" w:cs="Times New Roman" w:hint="eastAsia"/>
+                <w:sz w:val="22"/>
+              </w:rPr>
+              <w:t>1.1</w:t>
+            </w:r>
+            <w:r>
+              <w:rPr>
+                <w:rFonts w:ascii="Times New Roman" w:hAnsi="Times New Roman" w:cs="Times New Roman"/>
+                <w:sz w:val="22"/>
+              </w:rPr>
+              <w:t>0195</w:t>
+            </w:r>
+            <w:r>
+              <w:rPr>
+                <w:rFonts w:ascii="Times New Roman" w:hAnsi="Times New Roman" w:cs="Times New Roman" w:hint="eastAsia"/>
+                <w:sz w:val="22"/>
+              </w:rPr>
+              <w:t>&gt;</w:t>
+            </w:r>
+            <w:r>
+              <w:rPr>
+                <w:rFonts w:ascii="Times New Roman" w:hAnsi="Times New Roman" w:cs="Times New Roman"/>
+                <w:sz w:val="22"/>
+              </w:rPr>
+              <w:t xml:space="preserve"> </w:t>
+            </w:r>
+            <w:r>
+              <w:rPr>
+                <w:rFonts w:ascii="Times New Roman" w:hAnsi="Times New Roman" w:cs="Times New Roman" w:hint="eastAsia"/>
+                <w:sz w:val="22"/>
+              </w:rPr>
+              <w:t>1</w:t>
+            </w:r>
+          </w:p>
+        </w:tc>
+        <w:tc>
+          <w:tcPr>
+            <w:tcW w:w="1670" w:type="dxa"/>
+          </w:tcPr>
+          <w:p>
+            <w:pPr>
+              <w:pStyle w:val="a3"/>
+              <w:ind w:firstLineChars="0" w:firstLine="0"/>
+              <w:jc w:val="left"/>
+              <w:rPr>
+                <w:rFonts w:ascii="Times New Roman" w:hAnsi="Times New Roman" w:cs="Times New Roman"/>
+                <w:sz w:val="22"/>
+              </w:rPr>
+            </w:pPr>
+          </w:p>
+        </w:tc>
+      </w:tr>
+    </w:tbl>
     <w:p>
       <w:pPr>
         <w:pStyle w:val="a3"/>
@@ -4499,6 +5670,2462 @@
         <w:jc w:val="left"/>
         <w:rPr>
           <w:rFonts w:ascii="Times New Roman" w:hAnsi="Times New Roman" w:cs="Times New Roman"/>
+          <w:sz w:val="22"/>
+        </w:rPr>
+      </w:pPr>
+    </w:p>
+    <w:p>
+      <w:pPr>
+        <w:pStyle w:val="a3"/>
+        <w:numPr>
+          <w:ilvl w:val="0"/>
+          <w:numId w:val="3"/>
+        </w:numPr>
+        <w:ind w:firstLineChars="0"/>
+        <w:jc w:val="left"/>
+        <w:rPr>
+          <w:rFonts w:ascii="Times New Roman" w:hAnsi="Times New Roman" w:cs="Times New Roman"/>
+          <w:sz w:val="22"/>
+        </w:rPr>
+      </w:pPr>
+      <w:r>
+        <w:rPr>
+          <w:rFonts w:ascii="Times New Roman" w:hAnsi="Times New Roman" w:cs="Times New Roman" w:hint="eastAsia"/>
+          <w:sz w:val="22"/>
+        </w:rPr>
+        <w:t>Investigation of RQ2</w:t>
+      </w:r>
+    </w:p>
+    <w:p>
+      <w:pPr>
+        <w:pStyle w:val="a3"/>
+        <w:ind w:left="780" w:firstLineChars="0" w:firstLine="0"/>
+        <w:jc w:val="left"/>
+        <w:rPr>
+          <w:rFonts w:ascii="Times New Roman" w:hAnsi="Times New Roman" w:cs="Times New Roman" w:hint="eastAsia"/>
+          <w:sz w:val="22"/>
+        </w:rPr>
+      </w:pPr>
+    </w:p>
+    <w:p>
+      <w:pPr>
+        <w:pStyle w:val="a3"/>
+        <w:ind w:left="780" w:firstLineChars="0" w:firstLine="0"/>
+        <w:jc w:val="left"/>
+        <w:rPr>
+          <w:rFonts w:ascii="Times New Roman" w:hAnsi="Times New Roman" w:cs="Times New Roman"/>
+          <w:sz w:val="22"/>
+        </w:rPr>
+      </w:pPr>
+    </w:p>
+    <w:p>
+      <w:pPr>
+        <w:pStyle w:val="a3"/>
+        <w:ind w:left="1260" w:firstLineChars="0" w:firstLine="0"/>
+        <w:jc w:val="left"/>
+        <w:rPr>
+          <w:rFonts w:ascii="Times New Roman" w:hAnsi="Times New Roman" w:cs="Times New Roman"/>
+          <w:sz w:val="22"/>
+        </w:rPr>
+      </w:pPr>
+      <w:r>
+        <w:rPr>
+          <w:rFonts w:ascii="Times New Roman" w:hAnsi="Times New Roman" w:cs="Times New Roman" w:hint="eastAsia"/>
+          <w:b/>
+          <w:sz w:val="28"/>
+        </w:rPr>
+        <w:t>Xalan_2.60</w:t>
+      </w:r>
+      <w:r>
+        <w:rPr>
+          <w:rFonts w:ascii="Times New Roman" w:hAnsi="Times New Roman" w:cs="Times New Roman" w:hint="eastAsia"/>
+          <w:sz w:val="22"/>
+        </w:rPr>
+        <w:t>:</w:t>
+      </w:r>
+    </w:p>
+    <w:tbl>
+      <w:tblPr>
+        <w:tblStyle w:val="a4"/>
+        <w:tblW w:w="11200" w:type="dxa"/>
+        <w:tblInd w:w="-1281" w:type="dxa"/>
+        <w:tblLayout w:type="fixed"/>
+        <w:tblLook w:val="04A0" w:firstRow="1" w:lastRow="0" w:firstColumn="1" w:lastColumn="0" w:noHBand="0" w:noVBand="1"/>
+      </w:tblPr>
+      <w:tblGrid>
+        <w:gridCol w:w="1702"/>
+        <w:gridCol w:w="992"/>
+        <w:gridCol w:w="850"/>
+        <w:gridCol w:w="1134"/>
+        <w:gridCol w:w="1276"/>
+        <w:gridCol w:w="992"/>
+        <w:gridCol w:w="1134"/>
+        <w:gridCol w:w="1134"/>
+        <w:gridCol w:w="993"/>
+        <w:gridCol w:w="993"/>
+      </w:tblGrid>
+      <w:tr>
+        <w:trPr>
+          <w:trHeight w:val="438"/>
+        </w:trPr>
+        <w:tc>
+          <w:tcPr>
+            <w:tcW w:w="1702" w:type="dxa"/>
+          </w:tcPr>
+          <w:p>
+            <w:pPr>
+              <w:pStyle w:val="a3"/>
+              <w:ind w:firstLineChars="0" w:firstLine="0"/>
+              <w:jc w:val="left"/>
+              <w:rPr>
+                <w:rFonts w:ascii="Times New Roman" w:hAnsi="Times New Roman" w:cs="Times New Roman"/>
+                <w:sz w:val="22"/>
+              </w:rPr>
+            </w:pPr>
+          </w:p>
+        </w:tc>
+        <w:tc>
+          <w:tcPr>
+            <w:tcW w:w="992" w:type="dxa"/>
+          </w:tcPr>
+          <w:p>
+            <w:pPr>
+              <w:pStyle w:val="a3"/>
+              <w:ind w:firstLineChars="0" w:firstLine="0"/>
+              <w:jc w:val="left"/>
+              <w:rPr>
+                <w:rFonts w:ascii="Times New Roman" w:hAnsi="Times New Roman" w:cs="Times New Roman"/>
+                <w:sz w:val="22"/>
+              </w:rPr>
+            </w:pPr>
+            <w:r>
+              <w:rPr>
+                <w:rFonts w:ascii="Times New Roman" w:hAnsi="Times New Roman" w:cs="Times New Roman"/>
+                <w:sz w:val="22"/>
+              </w:rPr>
+              <w:t>AntiSingleton</w:t>
+            </w:r>
+          </w:p>
+        </w:tc>
+        <w:tc>
+          <w:tcPr>
+            <w:tcW w:w="850" w:type="dxa"/>
+          </w:tcPr>
+          <w:p>
+            <w:pPr>
+              <w:pStyle w:val="a3"/>
+              <w:ind w:firstLineChars="0" w:firstLine="0"/>
+              <w:jc w:val="left"/>
+              <w:rPr>
+                <w:rFonts w:ascii="Times New Roman" w:hAnsi="Times New Roman" w:cs="Times New Roman"/>
+                <w:sz w:val="22"/>
+              </w:rPr>
+            </w:pPr>
+            <w:r>
+              <w:rPr>
+                <w:rFonts w:ascii="Times New Roman" w:hAnsi="Times New Roman" w:cs="Times New Roman" w:hint="eastAsia"/>
+                <w:sz w:val="22"/>
+              </w:rPr>
+              <w:t>Blob</w:t>
+            </w:r>
+          </w:p>
+        </w:tc>
+        <w:tc>
+          <w:tcPr>
+            <w:tcW w:w="1134" w:type="dxa"/>
+          </w:tcPr>
+          <w:p>
+            <w:pPr>
+              <w:pStyle w:val="a3"/>
+              <w:ind w:firstLineChars="0" w:firstLine="0"/>
+              <w:jc w:val="left"/>
+              <w:rPr>
+                <w:rFonts w:ascii="Times New Roman" w:hAnsi="Times New Roman" w:cs="Times New Roman"/>
+                <w:sz w:val="22"/>
+              </w:rPr>
+            </w:pPr>
+            <w:r>
+              <w:rPr>
+                <w:rFonts w:ascii="Times New Roman" w:hAnsi="Times New Roman" w:cs="Times New Roman" w:hint="eastAsia"/>
+                <w:sz w:val="22"/>
+              </w:rPr>
+              <w:t>Complex</w:t>
+            </w:r>
+          </w:p>
+          <w:p>
+            <w:pPr>
+              <w:pStyle w:val="a3"/>
+              <w:ind w:firstLineChars="0" w:firstLine="0"/>
+              <w:jc w:val="left"/>
+              <w:rPr>
+                <w:rFonts w:ascii="Times New Roman" w:hAnsi="Times New Roman" w:cs="Times New Roman" w:hint="eastAsia"/>
+                <w:sz w:val="22"/>
+              </w:rPr>
+            </w:pPr>
+            <w:r>
+              <w:rPr>
+                <w:rFonts w:ascii="Times New Roman" w:hAnsi="Times New Roman" w:cs="Times New Roman" w:hint="eastAsia"/>
+                <w:sz w:val="22"/>
+              </w:rPr>
+              <w:t>Class</w:t>
+            </w:r>
+          </w:p>
+        </w:tc>
+        <w:tc>
+          <w:tcPr>
+            <w:tcW w:w="1276" w:type="dxa"/>
+          </w:tcPr>
+          <w:p>
+            <w:pPr>
+              <w:pStyle w:val="a3"/>
+              <w:ind w:firstLineChars="0" w:firstLine="0"/>
+              <w:jc w:val="left"/>
+              <w:rPr>
+                <w:rFonts w:ascii="Times New Roman" w:hAnsi="Times New Roman" w:cs="Times New Roman"/>
+                <w:sz w:val="22"/>
+              </w:rPr>
+            </w:pPr>
+            <w:r>
+              <w:rPr>
+                <w:rFonts w:ascii="Times New Roman" w:hAnsi="Times New Roman" w:cs="Times New Roman"/>
+                <w:sz w:val="22"/>
+              </w:rPr>
+              <w:t>ClassData</w:t>
+            </w:r>
+          </w:p>
+          <w:p>
+            <w:pPr>
+              <w:pStyle w:val="a3"/>
+              <w:ind w:firstLineChars="0" w:firstLine="0"/>
+              <w:jc w:val="left"/>
+              <w:rPr>
+                <w:rFonts w:ascii="Times New Roman" w:hAnsi="Times New Roman" w:cs="Times New Roman"/>
+                <w:sz w:val="22"/>
+              </w:rPr>
+            </w:pPr>
+            <w:r>
+              <w:rPr>
+                <w:rFonts w:ascii="Times New Roman" w:hAnsi="Times New Roman" w:cs="Times New Roman"/>
+                <w:sz w:val="22"/>
+              </w:rPr>
+              <w:t>ShouldBe</w:t>
+            </w:r>
+          </w:p>
+          <w:p>
+            <w:pPr>
+              <w:pStyle w:val="a3"/>
+              <w:ind w:firstLineChars="0" w:firstLine="0"/>
+              <w:jc w:val="left"/>
+              <w:rPr>
+                <w:rFonts w:ascii="Times New Roman" w:hAnsi="Times New Roman" w:cs="Times New Roman" w:hint="eastAsia"/>
+                <w:sz w:val="22"/>
+              </w:rPr>
+            </w:pPr>
+            <w:r>
+              <w:rPr>
+                <w:rFonts w:ascii="Times New Roman" w:hAnsi="Times New Roman" w:cs="Times New Roman"/>
+                <w:sz w:val="22"/>
+              </w:rPr>
+              <w:t>Private</w:t>
+            </w:r>
+          </w:p>
+        </w:tc>
+        <w:tc>
+          <w:tcPr>
+            <w:tcW w:w="992" w:type="dxa"/>
+          </w:tcPr>
+          <w:p>
+            <w:pPr>
+              <w:pStyle w:val="a3"/>
+              <w:ind w:firstLineChars="0" w:firstLine="0"/>
+              <w:jc w:val="left"/>
+              <w:rPr>
+                <w:rFonts w:ascii="Times New Roman" w:hAnsi="Times New Roman" w:cs="Times New Roman" w:hint="eastAsia"/>
+                <w:sz w:val="22"/>
+              </w:rPr>
+            </w:pPr>
+            <w:r>
+              <w:rPr>
+                <w:rFonts w:ascii="Times New Roman" w:hAnsi="Times New Roman" w:cs="Times New Roman"/>
+                <w:sz w:val="22"/>
+              </w:rPr>
+              <w:t>LazyClass</w:t>
+            </w:r>
+          </w:p>
+        </w:tc>
+        <w:tc>
+          <w:tcPr>
+            <w:tcW w:w="1134" w:type="dxa"/>
+          </w:tcPr>
+          <w:p>
+            <w:pPr>
+              <w:pStyle w:val="a3"/>
+              <w:ind w:firstLineChars="0" w:firstLine="0"/>
+              <w:jc w:val="left"/>
+              <w:rPr>
+                <w:rFonts w:ascii="Times New Roman" w:hAnsi="Times New Roman" w:cs="Times New Roman"/>
+                <w:sz w:val="22"/>
+              </w:rPr>
+            </w:pPr>
+            <w:r>
+              <w:rPr>
+                <w:rFonts w:ascii="Times New Roman" w:hAnsi="Times New Roman" w:cs="Times New Roman"/>
+                <w:sz w:val="22"/>
+              </w:rPr>
+              <w:t>Long</w:t>
+            </w:r>
+          </w:p>
+          <w:p>
+            <w:pPr>
+              <w:pStyle w:val="a3"/>
+              <w:ind w:firstLineChars="0" w:firstLine="0"/>
+              <w:jc w:val="left"/>
+              <w:rPr>
+                <w:rFonts w:ascii="Times New Roman" w:hAnsi="Times New Roman" w:cs="Times New Roman"/>
+                <w:sz w:val="22"/>
+              </w:rPr>
+            </w:pPr>
+            <w:r>
+              <w:rPr>
+                <w:rFonts w:ascii="Times New Roman" w:hAnsi="Times New Roman" w:cs="Times New Roman"/>
+                <w:sz w:val="22"/>
+              </w:rPr>
+              <w:t>Parameter</w:t>
+            </w:r>
+          </w:p>
+          <w:p>
+            <w:pPr>
+              <w:pStyle w:val="a3"/>
+              <w:ind w:firstLineChars="0" w:firstLine="0"/>
+              <w:jc w:val="left"/>
+              <w:rPr>
+                <w:rFonts w:ascii="Times New Roman" w:hAnsi="Times New Roman" w:cs="Times New Roman" w:hint="eastAsia"/>
+                <w:sz w:val="22"/>
+              </w:rPr>
+            </w:pPr>
+            <w:r>
+              <w:rPr>
+                <w:rFonts w:ascii="Times New Roman" w:hAnsi="Times New Roman" w:cs="Times New Roman"/>
+                <w:sz w:val="22"/>
+              </w:rPr>
+              <w:t>List</w:t>
+            </w:r>
+          </w:p>
+        </w:tc>
+        <w:tc>
+          <w:tcPr>
+            <w:tcW w:w="1134" w:type="dxa"/>
+          </w:tcPr>
+          <w:p>
+            <w:pPr>
+              <w:pStyle w:val="a3"/>
+              <w:ind w:firstLineChars="0" w:firstLine="0"/>
+              <w:jc w:val="left"/>
+              <w:rPr>
+                <w:rFonts w:ascii="Times New Roman" w:hAnsi="Times New Roman" w:cs="Times New Roman"/>
+                <w:sz w:val="22"/>
+              </w:rPr>
+            </w:pPr>
+            <w:r>
+              <w:rPr>
+                <w:rFonts w:ascii="Times New Roman" w:hAnsi="Times New Roman" w:cs="Times New Roman"/>
+                <w:sz w:val="22"/>
+              </w:rPr>
+              <w:t>MessageChains</w:t>
+            </w:r>
+          </w:p>
+        </w:tc>
+        <w:tc>
+          <w:tcPr>
+            <w:tcW w:w="993" w:type="dxa"/>
+          </w:tcPr>
+          <w:p>
+            <w:pPr>
+              <w:jc w:val="left"/>
+              <w:rPr>
+                <w:rFonts w:ascii="Times New Roman" w:hAnsi="Times New Roman" w:cs="Times New Roman"/>
+                <w:sz w:val="22"/>
+              </w:rPr>
+            </w:pPr>
+            <w:r>
+              <w:rPr>
+                <w:rFonts w:ascii="Times New Roman" w:hAnsi="Times New Roman" w:cs="Times New Roman"/>
+                <w:sz w:val="22"/>
+              </w:rPr>
+              <w:t>RefusedParentBequest</w:t>
+            </w:r>
+          </w:p>
+        </w:tc>
+        <w:tc>
+          <w:tcPr>
+            <w:tcW w:w="993" w:type="dxa"/>
+          </w:tcPr>
+          <w:p>
+            <w:pPr>
+              <w:jc w:val="left"/>
+              <w:rPr>
+                <w:rFonts w:ascii="Times New Roman" w:hAnsi="Times New Roman" w:cs="Times New Roman"/>
+                <w:sz w:val="22"/>
+              </w:rPr>
+            </w:pPr>
+            <w:r>
+              <w:rPr>
+                <w:rFonts w:ascii="Times New Roman" w:hAnsi="Times New Roman" w:cs="Times New Roman" w:hint="eastAsia"/>
+                <w:sz w:val="22"/>
+              </w:rPr>
+              <w:t>SwissArmyKnife</w:t>
+            </w:r>
+          </w:p>
+        </w:tc>
+      </w:tr>
+      <w:tr>
+        <w:trPr>
+          <w:trHeight w:val="460"/>
+        </w:trPr>
+        <w:tc>
+          <w:tcPr>
+            <w:tcW w:w="1702" w:type="dxa"/>
+          </w:tcPr>
+          <w:p>
+            <w:pPr>
+              <w:pStyle w:val="a3"/>
+              <w:ind w:firstLineChars="0" w:firstLine="0"/>
+              <w:jc w:val="left"/>
+              <w:rPr>
+                <w:rFonts w:ascii="Times New Roman" w:hAnsi="Times New Roman" w:cs="Times New Roman"/>
+                <w:sz w:val="22"/>
+              </w:rPr>
+            </w:pPr>
+            <w:r>
+              <w:rPr>
+                <w:rFonts w:ascii="Times New Roman" w:hAnsi="Times New Roman" w:cs="Times New Roman"/>
+                <w:sz w:val="22"/>
+              </w:rPr>
+              <w:t>AntiSingleton</w:t>
+            </w:r>
+          </w:p>
+        </w:tc>
+        <w:tc>
+          <w:tcPr>
+            <w:tcW w:w="992" w:type="dxa"/>
+          </w:tcPr>
+          <w:p>
+            <w:pPr>
+              <w:pStyle w:val="a3"/>
+              <w:ind w:firstLineChars="0" w:firstLine="0"/>
+              <w:jc w:val="left"/>
+              <w:rPr>
+                <w:rFonts w:ascii="Times New Roman" w:hAnsi="Times New Roman" w:cs="Times New Roman"/>
+                <w:sz w:val="22"/>
+              </w:rPr>
+            </w:pPr>
+          </w:p>
+        </w:tc>
+        <w:tc>
+          <w:tcPr>
+            <w:tcW w:w="850" w:type="dxa"/>
+          </w:tcPr>
+          <w:p>
+            <w:pPr>
+              <w:pStyle w:val="a3"/>
+              <w:ind w:firstLineChars="0" w:firstLine="0"/>
+              <w:jc w:val="left"/>
+              <w:rPr>
+                <w:rFonts w:ascii="Times New Roman" w:hAnsi="Times New Roman" w:cs="Times New Roman"/>
+                <w:sz w:val="22"/>
+              </w:rPr>
+            </w:pPr>
+            <w:r>
+              <w:rPr>
+                <w:rFonts w:ascii="Times New Roman" w:hAnsi="Times New Roman" w:cs="Times New Roman" w:hint="eastAsia"/>
+                <w:sz w:val="22"/>
+              </w:rPr>
+              <w:t>6/7</w:t>
+            </w:r>
+          </w:p>
+        </w:tc>
+        <w:tc>
+          <w:tcPr>
+            <w:tcW w:w="1134" w:type="dxa"/>
+          </w:tcPr>
+          <w:p>
+            <w:pPr>
+              <w:pStyle w:val="a3"/>
+              <w:ind w:firstLineChars="0" w:firstLine="0"/>
+              <w:jc w:val="left"/>
+              <w:rPr>
+                <w:rFonts w:ascii="Times New Roman" w:hAnsi="Times New Roman" w:cs="Times New Roman" w:hint="eastAsia"/>
+                <w:sz w:val="22"/>
+              </w:rPr>
+            </w:pPr>
+            <w:r>
+              <w:rPr>
+                <w:rFonts w:ascii="Times New Roman" w:hAnsi="Times New Roman" w:cs="Times New Roman" w:hint="eastAsia"/>
+                <w:sz w:val="22"/>
+              </w:rPr>
+              <w:t>8/9</w:t>
+            </w:r>
+          </w:p>
+        </w:tc>
+        <w:tc>
+          <w:tcPr>
+            <w:tcW w:w="1276" w:type="dxa"/>
+          </w:tcPr>
+          <w:p>
+            <w:pPr>
+              <w:pStyle w:val="a3"/>
+              <w:ind w:firstLineChars="0" w:firstLine="0"/>
+              <w:jc w:val="left"/>
+              <w:rPr>
+                <w:rFonts w:ascii="Times New Roman" w:hAnsi="Times New Roman" w:cs="Times New Roman" w:hint="eastAsia"/>
+                <w:sz w:val="22"/>
+              </w:rPr>
+            </w:pPr>
+            <w:r>
+              <w:rPr>
+                <w:rFonts w:ascii="Times New Roman" w:hAnsi="Times New Roman" w:cs="Times New Roman"/>
+                <w:sz w:val="22"/>
+              </w:rPr>
+              <w:t>10/13</w:t>
+            </w:r>
+          </w:p>
+        </w:tc>
+        <w:tc>
+          <w:tcPr>
+            <w:tcW w:w="992" w:type="dxa"/>
+          </w:tcPr>
+          <w:p>
+            <w:pPr>
+              <w:pStyle w:val="a3"/>
+              <w:ind w:firstLineChars="0" w:firstLine="0"/>
+              <w:jc w:val="left"/>
+              <w:rPr>
+                <w:rFonts w:ascii="Times New Roman" w:hAnsi="Times New Roman" w:cs="Times New Roman" w:hint="eastAsia"/>
+                <w:sz w:val="22"/>
+              </w:rPr>
+            </w:pPr>
+            <w:r>
+              <w:rPr>
+                <w:rFonts w:ascii="Times New Roman" w:hAnsi="Times New Roman" w:cs="Times New Roman" w:hint="eastAsia"/>
+                <w:sz w:val="22"/>
+              </w:rPr>
+              <w:t>0</w:t>
+            </w:r>
+          </w:p>
+        </w:tc>
+        <w:tc>
+          <w:tcPr>
+            <w:tcW w:w="1134" w:type="dxa"/>
+          </w:tcPr>
+          <w:p>
+            <w:pPr>
+              <w:pStyle w:val="a3"/>
+              <w:ind w:firstLineChars="0" w:firstLine="0"/>
+              <w:jc w:val="left"/>
+              <w:rPr>
+                <w:rFonts w:ascii="Times New Roman" w:hAnsi="Times New Roman" w:cs="Times New Roman" w:hint="eastAsia"/>
+                <w:sz w:val="22"/>
+              </w:rPr>
+            </w:pPr>
+            <w:r>
+              <w:rPr>
+                <w:rFonts w:ascii="Times New Roman" w:hAnsi="Times New Roman" w:cs="Times New Roman" w:hint="eastAsia"/>
+                <w:sz w:val="22"/>
+              </w:rPr>
+              <w:t>11/12</w:t>
+            </w:r>
+          </w:p>
+        </w:tc>
+        <w:tc>
+          <w:tcPr>
+            <w:tcW w:w="1134" w:type="dxa"/>
+          </w:tcPr>
+          <w:p>
+            <w:pPr>
+              <w:pStyle w:val="a3"/>
+              <w:ind w:firstLineChars="0" w:firstLine="0"/>
+              <w:jc w:val="left"/>
+              <w:rPr>
+                <w:rFonts w:ascii="Times New Roman" w:hAnsi="Times New Roman" w:cs="Times New Roman" w:hint="eastAsia"/>
+                <w:sz w:val="22"/>
+              </w:rPr>
+            </w:pPr>
+            <w:r>
+              <w:rPr>
+                <w:rFonts w:ascii="Times New Roman" w:hAnsi="Times New Roman" w:cs="Times New Roman" w:hint="eastAsia"/>
+                <w:sz w:val="22"/>
+              </w:rPr>
+              <w:t>2/2</w:t>
+            </w:r>
+          </w:p>
+        </w:tc>
+        <w:tc>
+          <w:tcPr>
+            <w:tcW w:w="993" w:type="dxa"/>
+          </w:tcPr>
+          <w:p>
+            <w:pPr>
+              <w:pStyle w:val="a3"/>
+              <w:ind w:firstLineChars="0" w:firstLine="0"/>
+              <w:jc w:val="left"/>
+              <w:rPr>
+                <w:rFonts w:ascii="Times New Roman" w:hAnsi="Times New Roman" w:cs="Times New Roman" w:hint="eastAsia"/>
+                <w:sz w:val="22"/>
+              </w:rPr>
+            </w:pPr>
+            <w:r>
+              <w:rPr>
+                <w:rFonts w:ascii="Times New Roman" w:hAnsi="Times New Roman" w:cs="Times New Roman" w:hint="eastAsia"/>
+                <w:sz w:val="22"/>
+              </w:rPr>
+              <w:t>12/12</w:t>
+            </w:r>
+          </w:p>
+        </w:tc>
+        <w:tc>
+          <w:tcPr>
+            <w:tcW w:w="993" w:type="dxa"/>
+          </w:tcPr>
+          <w:p>
+            <w:pPr>
+              <w:pStyle w:val="a3"/>
+              <w:ind w:firstLineChars="0" w:firstLine="0"/>
+              <w:jc w:val="left"/>
+              <w:rPr>
+                <w:rFonts w:ascii="Times New Roman" w:hAnsi="Times New Roman" w:cs="Times New Roman" w:hint="eastAsia"/>
+                <w:sz w:val="22"/>
+              </w:rPr>
+            </w:pPr>
+            <w:r>
+              <w:rPr>
+                <w:rFonts w:ascii="Times New Roman" w:hAnsi="Times New Roman" w:cs="Times New Roman" w:hint="eastAsia"/>
+                <w:sz w:val="22"/>
+              </w:rPr>
+              <w:t>1/1</w:t>
+            </w:r>
+          </w:p>
+        </w:tc>
+      </w:tr>
+      <w:tr>
+        <w:trPr>
+          <w:trHeight w:val="438"/>
+        </w:trPr>
+        <w:tc>
+          <w:tcPr>
+            <w:tcW w:w="1702" w:type="dxa"/>
+          </w:tcPr>
+          <w:p>
+            <w:pPr>
+              <w:pStyle w:val="a3"/>
+              <w:ind w:firstLineChars="0" w:firstLine="0"/>
+              <w:jc w:val="left"/>
+              <w:rPr>
+                <w:rFonts w:ascii="Times New Roman" w:hAnsi="Times New Roman" w:cs="Times New Roman"/>
+                <w:sz w:val="22"/>
+              </w:rPr>
+            </w:pPr>
+            <w:r>
+              <w:rPr>
+                <w:rFonts w:ascii="Times New Roman" w:hAnsi="Times New Roman" w:cs="Times New Roman" w:hint="eastAsia"/>
+                <w:sz w:val="22"/>
+              </w:rPr>
+              <w:t>Blob</w:t>
+            </w:r>
+          </w:p>
+        </w:tc>
+        <w:tc>
+          <w:tcPr>
+            <w:tcW w:w="992" w:type="dxa"/>
+          </w:tcPr>
+          <w:p>
+            <w:pPr>
+              <w:jc w:val="left"/>
+              <w:rPr>
+                <w:rFonts w:ascii="Times New Roman" w:hAnsi="Times New Roman" w:cs="Times New Roman" w:hint="eastAsia"/>
+                <w:sz w:val="22"/>
+              </w:rPr>
+            </w:pPr>
+            <w:r>
+              <w:rPr>
+                <w:rFonts w:ascii="Times New Roman" w:hAnsi="Times New Roman" w:cs="Times New Roman" w:hint="eastAsia"/>
+                <w:sz w:val="22"/>
+              </w:rPr>
+              <w:t>6/7</w:t>
+            </w:r>
+          </w:p>
+        </w:tc>
+        <w:tc>
+          <w:tcPr>
+            <w:tcW w:w="850" w:type="dxa"/>
+          </w:tcPr>
+          <w:p>
+            <w:pPr>
+              <w:pStyle w:val="a3"/>
+              <w:ind w:firstLineChars="0" w:firstLine="0"/>
+              <w:jc w:val="left"/>
+              <w:rPr>
+                <w:rFonts w:ascii="Times New Roman" w:hAnsi="Times New Roman" w:cs="Times New Roman"/>
+                <w:sz w:val="22"/>
+              </w:rPr>
+            </w:pPr>
+          </w:p>
+        </w:tc>
+        <w:tc>
+          <w:tcPr>
+            <w:tcW w:w="1134" w:type="dxa"/>
+          </w:tcPr>
+          <w:p>
+            <w:pPr>
+              <w:pStyle w:val="a3"/>
+              <w:ind w:firstLineChars="0" w:firstLine="0"/>
+              <w:jc w:val="left"/>
+              <w:rPr>
+                <w:rFonts w:ascii="Times New Roman" w:hAnsi="Times New Roman" w:cs="Times New Roman" w:hint="eastAsia"/>
+                <w:sz w:val="22"/>
+              </w:rPr>
+            </w:pPr>
+            <w:r>
+              <w:rPr>
+                <w:rFonts w:ascii="Times New Roman" w:hAnsi="Times New Roman" w:cs="Times New Roman" w:hint="eastAsia"/>
+                <w:sz w:val="22"/>
+              </w:rPr>
+              <w:t>51/52</w:t>
+            </w:r>
+          </w:p>
+        </w:tc>
+        <w:tc>
+          <w:tcPr>
+            <w:tcW w:w="1276" w:type="dxa"/>
+          </w:tcPr>
+          <w:p>
+            <w:pPr>
+              <w:pStyle w:val="a3"/>
+              <w:ind w:firstLineChars="0" w:firstLine="0"/>
+              <w:jc w:val="left"/>
+              <w:rPr>
+                <w:rFonts w:ascii="Times New Roman" w:hAnsi="Times New Roman" w:cs="Times New Roman" w:hint="eastAsia"/>
+                <w:sz w:val="22"/>
+              </w:rPr>
+            </w:pPr>
+            <w:r>
+              <w:rPr>
+                <w:rFonts w:ascii="Times New Roman" w:hAnsi="Times New Roman" w:cs="Times New Roman" w:hint="eastAsia"/>
+                <w:sz w:val="22"/>
+              </w:rPr>
+              <w:t>4/6</w:t>
+            </w:r>
+          </w:p>
+        </w:tc>
+        <w:tc>
+          <w:tcPr>
+            <w:tcW w:w="992" w:type="dxa"/>
+          </w:tcPr>
+          <w:p>
+            <w:pPr>
+              <w:pStyle w:val="a3"/>
+              <w:ind w:firstLineChars="0" w:firstLine="0"/>
+              <w:jc w:val="left"/>
+              <w:rPr>
+                <w:rFonts w:ascii="Times New Roman" w:hAnsi="Times New Roman" w:cs="Times New Roman" w:hint="eastAsia"/>
+                <w:sz w:val="22"/>
+              </w:rPr>
+            </w:pPr>
+            <w:r>
+              <w:rPr>
+                <w:rFonts w:ascii="Times New Roman" w:hAnsi="Times New Roman" w:cs="Times New Roman" w:hint="eastAsia"/>
+                <w:sz w:val="22"/>
+              </w:rPr>
+              <w:t>14/14</w:t>
+            </w:r>
+          </w:p>
+        </w:tc>
+        <w:tc>
+          <w:tcPr>
+            <w:tcW w:w="1134" w:type="dxa"/>
+          </w:tcPr>
+          <w:p>
+            <w:pPr>
+              <w:pStyle w:val="a3"/>
+              <w:ind w:firstLineChars="0" w:firstLine="0"/>
+              <w:jc w:val="left"/>
+              <w:rPr>
+                <w:rFonts w:ascii="Times New Roman" w:hAnsi="Times New Roman" w:cs="Times New Roman" w:hint="eastAsia"/>
+                <w:sz w:val="22"/>
+              </w:rPr>
+            </w:pPr>
+            <w:r>
+              <w:rPr>
+                <w:rFonts w:ascii="Times New Roman" w:hAnsi="Times New Roman" w:cs="Times New Roman" w:hint="eastAsia"/>
+                <w:sz w:val="22"/>
+              </w:rPr>
+              <w:t>30/33</w:t>
+            </w:r>
+          </w:p>
+        </w:tc>
+        <w:tc>
+          <w:tcPr>
+            <w:tcW w:w="1134" w:type="dxa"/>
+          </w:tcPr>
+          <w:p>
+            <w:pPr>
+              <w:pStyle w:val="a3"/>
+              <w:ind w:firstLineChars="0" w:firstLine="0"/>
+              <w:jc w:val="left"/>
+              <w:rPr>
+                <w:rFonts w:ascii="Times New Roman" w:hAnsi="Times New Roman" w:cs="Times New Roman" w:hint="eastAsia"/>
+                <w:sz w:val="22"/>
+              </w:rPr>
+            </w:pPr>
+            <w:r>
+              <w:rPr>
+                <w:rFonts w:ascii="Times New Roman" w:hAnsi="Times New Roman" w:cs="Times New Roman" w:hint="eastAsia"/>
+                <w:sz w:val="22"/>
+              </w:rPr>
+              <w:t>7/8</w:t>
+            </w:r>
+          </w:p>
+        </w:tc>
+        <w:tc>
+          <w:tcPr>
+            <w:tcW w:w="993" w:type="dxa"/>
+          </w:tcPr>
+          <w:p>
+            <w:pPr>
+              <w:pStyle w:val="a3"/>
+              <w:ind w:firstLineChars="0" w:firstLine="0"/>
+              <w:jc w:val="left"/>
+              <w:rPr>
+                <w:rFonts w:ascii="Times New Roman" w:hAnsi="Times New Roman" w:cs="Times New Roman" w:hint="eastAsia"/>
+                <w:sz w:val="22"/>
+              </w:rPr>
+            </w:pPr>
+            <w:r>
+              <w:rPr>
+                <w:rFonts w:ascii="Times New Roman" w:hAnsi="Times New Roman" w:cs="Times New Roman" w:hint="eastAsia"/>
+                <w:sz w:val="22"/>
+              </w:rPr>
+              <w:t>47/48</w:t>
+            </w:r>
+          </w:p>
+        </w:tc>
+        <w:tc>
+          <w:tcPr>
+            <w:tcW w:w="993" w:type="dxa"/>
+          </w:tcPr>
+          <w:p>
+            <w:pPr>
+              <w:pStyle w:val="a3"/>
+              <w:ind w:firstLineChars="0" w:firstLine="0"/>
+              <w:jc w:val="left"/>
+              <w:rPr>
+                <w:rFonts w:ascii="Times New Roman" w:hAnsi="Times New Roman" w:cs="Times New Roman" w:hint="eastAsia"/>
+                <w:sz w:val="22"/>
+              </w:rPr>
+            </w:pPr>
+            <w:r>
+              <w:rPr>
+                <w:rFonts w:ascii="Times New Roman" w:hAnsi="Times New Roman" w:cs="Times New Roman" w:hint="eastAsia"/>
+                <w:sz w:val="22"/>
+              </w:rPr>
+              <w:t>2/2</w:t>
+            </w:r>
+          </w:p>
+        </w:tc>
+      </w:tr>
+      <w:tr>
+        <w:trPr>
+          <w:trHeight w:val="460"/>
+        </w:trPr>
+        <w:tc>
+          <w:tcPr>
+            <w:tcW w:w="1702" w:type="dxa"/>
+          </w:tcPr>
+          <w:p>
+            <w:pPr>
+              <w:pStyle w:val="a3"/>
+              <w:ind w:firstLineChars="0" w:firstLine="0"/>
+              <w:jc w:val="left"/>
+              <w:rPr>
+                <w:rFonts w:ascii="Times New Roman" w:hAnsi="Times New Roman" w:cs="Times New Roman"/>
+                <w:sz w:val="22"/>
+              </w:rPr>
+            </w:pPr>
+            <w:r>
+              <w:rPr>
+                <w:rFonts w:ascii="Times New Roman" w:hAnsi="Times New Roman" w:cs="Times New Roman" w:hint="eastAsia"/>
+                <w:sz w:val="22"/>
+              </w:rPr>
+              <w:t>ComplexClass</w:t>
+            </w:r>
+          </w:p>
+        </w:tc>
+        <w:tc>
+          <w:tcPr>
+            <w:tcW w:w="992" w:type="dxa"/>
+          </w:tcPr>
+          <w:p>
+            <w:pPr>
+              <w:jc w:val="left"/>
+              <w:rPr>
+                <w:rFonts w:ascii="Times New Roman" w:hAnsi="Times New Roman" w:cs="Times New Roman" w:hint="eastAsia"/>
+                <w:sz w:val="22"/>
+              </w:rPr>
+            </w:pPr>
+            <w:r>
+              <w:rPr>
+                <w:rFonts w:ascii="Times New Roman" w:hAnsi="Times New Roman" w:cs="Times New Roman" w:hint="eastAsia"/>
+                <w:sz w:val="22"/>
+              </w:rPr>
+              <w:t>8/9</w:t>
+            </w:r>
+          </w:p>
+        </w:tc>
+        <w:tc>
+          <w:tcPr>
+            <w:tcW w:w="850" w:type="dxa"/>
+          </w:tcPr>
+          <w:p>
+            <w:pPr>
+              <w:pStyle w:val="a3"/>
+              <w:ind w:firstLineChars="0" w:firstLine="0"/>
+              <w:jc w:val="left"/>
+              <w:rPr>
+                <w:rFonts w:ascii="Times New Roman" w:hAnsi="Times New Roman" w:cs="Times New Roman"/>
+                <w:sz w:val="22"/>
+              </w:rPr>
+            </w:pPr>
+            <w:r>
+              <w:rPr>
+                <w:rFonts w:ascii="Times New Roman" w:hAnsi="Times New Roman" w:cs="Times New Roman" w:hint="eastAsia"/>
+                <w:sz w:val="22"/>
+              </w:rPr>
+              <w:t>51/52</w:t>
+            </w:r>
+          </w:p>
+        </w:tc>
+        <w:tc>
+          <w:tcPr>
+            <w:tcW w:w="1134" w:type="dxa"/>
+          </w:tcPr>
+          <w:p>
+            <w:pPr>
+              <w:pStyle w:val="a3"/>
+              <w:ind w:firstLineChars="0" w:firstLine="0"/>
+              <w:jc w:val="left"/>
+              <w:rPr>
+                <w:rFonts w:ascii="Times New Roman" w:hAnsi="Times New Roman" w:cs="Times New Roman" w:hint="eastAsia"/>
+                <w:sz w:val="22"/>
+              </w:rPr>
+            </w:pPr>
+          </w:p>
+        </w:tc>
+        <w:tc>
+          <w:tcPr>
+            <w:tcW w:w="1276" w:type="dxa"/>
+          </w:tcPr>
+          <w:p>
+            <w:pPr>
+              <w:pStyle w:val="a3"/>
+              <w:ind w:firstLineChars="0" w:firstLine="0"/>
+              <w:jc w:val="left"/>
+              <w:rPr>
+                <w:rFonts w:ascii="Times New Roman" w:hAnsi="Times New Roman" w:cs="Times New Roman" w:hint="eastAsia"/>
+                <w:sz w:val="22"/>
+              </w:rPr>
+            </w:pPr>
+            <w:r>
+              <w:rPr>
+                <w:rFonts w:ascii="Times New Roman" w:hAnsi="Times New Roman" w:cs="Times New Roman" w:hint="eastAsia"/>
+                <w:sz w:val="22"/>
+              </w:rPr>
+              <w:t>6/9</w:t>
+            </w:r>
+          </w:p>
+        </w:tc>
+        <w:tc>
+          <w:tcPr>
+            <w:tcW w:w="992" w:type="dxa"/>
+          </w:tcPr>
+          <w:p>
+            <w:pPr>
+              <w:pStyle w:val="a3"/>
+              <w:ind w:firstLineChars="0" w:firstLine="0"/>
+              <w:jc w:val="left"/>
+              <w:rPr>
+                <w:rFonts w:ascii="Times New Roman" w:hAnsi="Times New Roman" w:cs="Times New Roman" w:hint="eastAsia"/>
+                <w:sz w:val="22"/>
+              </w:rPr>
+            </w:pPr>
+            <w:r>
+              <w:rPr>
+                <w:rFonts w:ascii="Times New Roman" w:hAnsi="Times New Roman" w:cs="Times New Roman" w:hint="eastAsia"/>
+                <w:sz w:val="22"/>
+              </w:rPr>
+              <w:t>0</w:t>
+            </w:r>
+          </w:p>
+        </w:tc>
+        <w:tc>
+          <w:tcPr>
+            <w:tcW w:w="1134" w:type="dxa"/>
+          </w:tcPr>
+          <w:p>
+            <w:pPr>
+              <w:pStyle w:val="a3"/>
+              <w:ind w:firstLineChars="0" w:firstLine="0"/>
+              <w:jc w:val="left"/>
+              <w:rPr>
+                <w:rFonts w:ascii="Times New Roman" w:hAnsi="Times New Roman" w:cs="Times New Roman" w:hint="eastAsia"/>
+                <w:sz w:val="22"/>
+              </w:rPr>
+            </w:pPr>
+            <w:r>
+              <w:rPr>
+                <w:rFonts w:ascii="Times New Roman" w:hAnsi="Times New Roman" w:cs="Times New Roman" w:hint="eastAsia"/>
+                <w:sz w:val="22"/>
+              </w:rPr>
+              <w:t>25/28</w:t>
+            </w:r>
+          </w:p>
+        </w:tc>
+        <w:tc>
+          <w:tcPr>
+            <w:tcW w:w="1134" w:type="dxa"/>
+          </w:tcPr>
+          <w:p>
+            <w:pPr>
+              <w:pStyle w:val="a3"/>
+              <w:ind w:firstLineChars="0" w:firstLine="0"/>
+              <w:jc w:val="left"/>
+              <w:rPr>
+                <w:rFonts w:ascii="Times New Roman" w:hAnsi="Times New Roman" w:cs="Times New Roman" w:hint="eastAsia"/>
+                <w:sz w:val="22"/>
+              </w:rPr>
+            </w:pPr>
+            <w:r>
+              <w:rPr>
+                <w:rFonts w:ascii="Times New Roman" w:hAnsi="Times New Roman" w:cs="Times New Roman" w:hint="eastAsia"/>
+                <w:sz w:val="22"/>
+              </w:rPr>
+              <w:t>9/10</w:t>
+            </w:r>
+          </w:p>
+        </w:tc>
+        <w:tc>
+          <w:tcPr>
+            <w:tcW w:w="993" w:type="dxa"/>
+          </w:tcPr>
+          <w:p>
+            <w:pPr>
+              <w:pStyle w:val="a3"/>
+              <w:ind w:firstLineChars="0" w:firstLine="0"/>
+              <w:jc w:val="left"/>
+              <w:rPr>
+                <w:rFonts w:ascii="Times New Roman" w:hAnsi="Times New Roman" w:cs="Times New Roman" w:hint="eastAsia"/>
+                <w:sz w:val="22"/>
+              </w:rPr>
+            </w:pPr>
+            <w:r>
+              <w:rPr>
+                <w:rFonts w:ascii="Times New Roman" w:hAnsi="Times New Roman" w:cs="Times New Roman" w:hint="eastAsia"/>
+                <w:sz w:val="22"/>
+              </w:rPr>
+              <w:t>26/27</w:t>
+            </w:r>
+          </w:p>
+        </w:tc>
+        <w:tc>
+          <w:tcPr>
+            <w:tcW w:w="993" w:type="dxa"/>
+          </w:tcPr>
+          <w:p>
+            <w:pPr>
+              <w:pStyle w:val="a3"/>
+              <w:ind w:firstLineChars="0" w:firstLine="0"/>
+              <w:jc w:val="left"/>
+              <w:rPr>
+                <w:rFonts w:ascii="Times New Roman" w:hAnsi="Times New Roman" w:cs="Times New Roman" w:hint="eastAsia"/>
+                <w:sz w:val="22"/>
+              </w:rPr>
+            </w:pPr>
+            <w:r>
+              <w:rPr>
+                <w:rFonts w:ascii="Times New Roman" w:hAnsi="Times New Roman" w:cs="Times New Roman" w:hint="eastAsia"/>
+                <w:sz w:val="22"/>
+              </w:rPr>
+              <w:t>3/3</w:t>
+            </w:r>
+          </w:p>
+        </w:tc>
+      </w:tr>
+      <w:tr>
+        <w:trPr>
+          <w:trHeight w:val="438"/>
+        </w:trPr>
+        <w:tc>
+          <w:tcPr>
+            <w:tcW w:w="1702" w:type="dxa"/>
+          </w:tcPr>
+          <w:p>
+            <w:pPr>
+              <w:pStyle w:val="a3"/>
+              <w:ind w:firstLineChars="0" w:firstLine="0"/>
+              <w:jc w:val="left"/>
+              <w:rPr>
+                <w:rFonts w:ascii="Times New Roman" w:hAnsi="Times New Roman" w:cs="Times New Roman" w:hint="eastAsia"/>
+                <w:sz w:val="22"/>
+              </w:rPr>
+            </w:pPr>
+            <w:r>
+              <w:rPr>
+                <w:rFonts w:ascii="Times New Roman" w:hAnsi="Times New Roman" w:cs="Times New Roman"/>
+                <w:sz w:val="22"/>
+              </w:rPr>
+              <w:t>ClassDataShouldBePrivate</w:t>
+            </w:r>
+          </w:p>
+        </w:tc>
+        <w:tc>
+          <w:tcPr>
+            <w:tcW w:w="992" w:type="dxa"/>
+          </w:tcPr>
+          <w:p>
+            <w:pPr>
+              <w:jc w:val="left"/>
+              <w:rPr>
+                <w:rFonts w:ascii="Times New Roman" w:hAnsi="Times New Roman" w:cs="Times New Roman" w:hint="eastAsia"/>
+                <w:sz w:val="22"/>
+              </w:rPr>
+            </w:pPr>
+            <w:r>
+              <w:rPr>
+                <w:rFonts w:ascii="Times New Roman" w:hAnsi="Times New Roman" w:cs="Times New Roman"/>
+                <w:sz w:val="22"/>
+              </w:rPr>
+              <w:t>10/13</w:t>
+            </w:r>
+          </w:p>
+        </w:tc>
+        <w:tc>
+          <w:tcPr>
+            <w:tcW w:w="850" w:type="dxa"/>
+          </w:tcPr>
+          <w:p>
+            <w:pPr>
+              <w:pStyle w:val="a3"/>
+              <w:ind w:firstLineChars="0" w:firstLine="0"/>
+              <w:jc w:val="left"/>
+              <w:rPr>
+                <w:rFonts w:ascii="Times New Roman" w:hAnsi="Times New Roman" w:cs="Times New Roman" w:hint="eastAsia"/>
+                <w:sz w:val="22"/>
+              </w:rPr>
+            </w:pPr>
+            <w:r>
+              <w:rPr>
+                <w:rFonts w:ascii="Times New Roman" w:hAnsi="Times New Roman" w:cs="Times New Roman" w:hint="eastAsia"/>
+                <w:sz w:val="22"/>
+              </w:rPr>
+              <w:t>4/6</w:t>
+            </w:r>
+          </w:p>
+        </w:tc>
+        <w:tc>
+          <w:tcPr>
+            <w:tcW w:w="1134" w:type="dxa"/>
+          </w:tcPr>
+          <w:p>
+            <w:pPr>
+              <w:pStyle w:val="a3"/>
+              <w:ind w:firstLineChars="0" w:firstLine="0"/>
+              <w:jc w:val="left"/>
+              <w:rPr>
+                <w:rFonts w:ascii="Times New Roman" w:hAnsi="Times New Roman" w:cs="Times New Roman" w:hint="eastAsia"/>
+                <w:sz w:val="22"/>
+              </w:rPr>
+            </w:pPr>
+            <w:r>
+              <w:rPr>
+                <w:rFonts w:ascii="Times New Roman" w:hAnsi="Times New Roman" w:cs="Times New Roman" w:hint="eastAsia"/>
+                <w:sz w:val="22"/>
+              </w:rPr>
+              <w:t>6/9</w:t>
+            </w:r>
+          </w:p>
+        </w:tc>
+        <w:tc>
+          <w:tcPr>
+            <w:tcW w:w="1276" w:type="dxa"/>
+          </w:tcPr>
+          <w:p>
+            <w:pPr>
+              <w:pStyle w:val="a3"/>
+              <w:ind w:firstLineChars="0" w:firstLine="0"/>
+              <w:jc w:val="left"/>
+              <w:rPr>
+                <w:rFonts w:ascii="Times New Roman" w:hAnsi="Times New Roman" w:cs="Times New Roman" w:hint="eastAsia"/>
+                <w:sz w:val="22"/>
+              </w:rPr>
+            </w:pPr>
+          </w:p>
+        </w:tc>
+        <w:tc>
+          <w:tcPr>
+            <w:tcW w:w="992" w:type="dxa"/>
+          </w:tcPr>
+          <w:p>
+            <w:pPr>
+              <w:pStyle w:val="a3"/>
+              <w:ind w:firstLineChars="0" w:firstLine="0"/>
+              <w:jc w:val="left"/>
+              <w:rPr>
+                <w:rFonts w:ascii="Times New Roman" w:hAnsi="Times New Roman" w:cs="Times New Roman" w:hint="eastAsia"/>
+                <w:sz w:val="22"/>
+              </w:rPr>
+            </w:pPr>
+            <w:r>
+              <w:rPr>
+                <w:rFonts w:ascii="Times New Roman" w:hAnsi="Times New Roman" w:cs="Times New Roman" w:hint="eastAsia"/>
+                <w:sz w:val="22"/>
+              </w:rPr>
+              <w:t>0</w:t>
+            </w:r>
+          </w:p>
+        </w:tc>
+        <w:tc>
+          <w:tcPr>
+            <w:tcW w:w="1134" w:type="dxa"/>
+          </w:tcPr>
+          <w:p>
+            <w:pPr>
+              <w:pStyle w:val="a3"/>
+              <w:ind w:firstLineChars="0" w:firstLine="0"/>
+              <w:jc w:val="left"/>
+              <w:rPr>
+                <w:rFonts w:ascii="Times New Roman" w:hAnsi="Times New Roman" w:cs="Times New Roman" w:hint="eastAsia"/>
+                <w:sz w:val="22"/>
+              </w:rPr>
+            </w:pPr>
+            <w:r>
+              <w:rPr>
+                <w:rFonts w:ascii="Times New Roman" w:hAnsi="Times New Roman" w:cs="Times New Roman" w:hint="eastAsia"/>
+                <w:sz w:val="22"/>
+              </w:rPr>
+              <w:t>2/6</w:t>
+            </w:r>
+          </w:p>
+        </w:tc>
+        <w:tc>
+          <w:tcPr>
+            <w:tcW w:w="1134" w:type="dxa"/>
+          </w:tcPr>
+          <w:p>
+            <w:pPr>
+              <w:pStyle w:val="a3"/>
+              <w:ind w:firstLineChars="0" w:firstLine="0"/>
+              <w:jc w:val="left"/>
+              <w:rPr>
+                <w:rFonts w:ascii="Times New Roman" w:hAnsi="Times New Roman" w:cs="Times New Roman" w:hint="eastAsia"/>
+                <w:sz w:val="22"/>
+              </w:rPr>
+            </w:pPr>
+            <w:r>
+              <w:rPr>
+                <w:rFonts w:ascii="Times New Roman" w:hAnsi="Times New Roman" w:cs="Times New Roman" w:hint="eastAsia"/>
+                <w:sz w:val="22"/>
+              </w:rPr>
+              <w:t>5/5</w:t>
+            </w:r>
+          </w:p>
+        </w:tc>
+        <w:tc>
+          <w:tcPr>
+            <w:tcW w:w="993" w:type="dxa"/>
+          </w:tcPr>
+          <w:p>
+            <w:pPr>
+              <w:pStyle w:val="a3"/>
+              <w:ind w:firstLineChars="0" w:firstLine="0"/>
+              <w:jc w:val="left"/>
+              <w:rPr>
+                <w:rFonts w:ascii="Times New Roman" w:hAnsi="Times New Roman" w:cs="Times New Roman" w:hint="eastAsia"/>
+                <w:sz w:val="22"/>
+              </w:rPr>
+            </w:pPr>
+            <w:r>
+              <w:rPr>
+                <w:rFonts w:ascii="Times New Roman" w:hAnsi="Times New Roman" w:cs="Times New Roman" w:hint="eastAsia"/>
+                <w:sz w:val="22"/>
+              </w:rPr>
+              <w:t>13/14</w:t>
+            </w:r>
+          </w:p>
+        </w:tc>
+        <w:tc>
+          <w:tcPr>
+            <w:tcW w:w="993" w:type="dxa"/>
+          </w:tcPr>
+          <w:p>
+            <w:pPr>
+              <w:pStyle w:val="a3"/>
+              <w:ind w:firstLineChars="0" w:firstLine="0"/>
+              <w:jc w:val="left"/>
+              <w:rPr>
+                <w:rFonts w:ascii="Times New Roman" w:hAnsi="Times New Roman" w:cs="Times New Roman" w:hint="eastAsia"/>
+                <w:sz w:val="22"/>
+              </w:rPr>
+            </w:pPr>
+            <w:r>
+              <w:rPr>
+                <w:rFonts w:ascii="Times New Roman" w:hAnsi="Times New Roman" w:cs="Times New Roman" w:hint="eastAsia"/>
+                <w:sz w:val="22"/>
+              </w:rPr>
+              <w:t>1/1</w:t>
+            </w:r>
+          </w:p>
+        </w:tc>
+      </w:tr>
+      <w:tr>
+        <w:trPr>
+          <w:trHeight w:val="460"/>
+        </w:trPr>
+        <w:tc>
+          <w:tcPr>
+            <w:tcW w:w="1702" w:type="dxa"/>
+          </w:tcPr>
+          <w:p>
+            <w:pPr>
+              <w:jc w:val="left"/>
+              <w:rPr>
+                <w:rFonts w:ascii="Times New Roman" w:hAnsi="Times New Roman" w:cs="Times New Roman"/>
+                <w:sz w:val="22"/>
+              </w:rPr>
+            </w:pPr>
+            <w:r>
+              <w:rPr>
+                <w:rFonts w:ascii="Times New Roman" w:hAnsi="Times New Roman" w:cs="Times New Roman"/>
+                <w:sz w:val="22"/>
+              </w:rPr>
+              <w:lastRenderedPageBreak/>
+              <w:t>LazyClass</w:t>
+            </w:r>
+          </w:p>
+        </w:tc>
+        <w:tc>
+          <w:tcPr>
+            <w:tcW w:w="992" w:type="dxa"/>
+          </w:tcPr>
+          <w:p>
+            <w:pPr>
+              <w:jc w:val="left"/>
+              <w:rPr>
+                <w:rFonts w:ascii="Times New Roman" w:hAnsi="Times New Roman" w:cs="Times New Roman" w:hint="eastAsia"/>
+                <w:sz w:val="22"/>
+              </w:rPr>
+            </w:pPr>
+            <w:r>
+              <w:rPr>
+                <w:rFonts w:ascii="Times New Roman" w:hAnsi="Times New Roman" w:cs="Times New Roman" w:hint="eastAsia"/>
+                <w:sz w:val="22"/>
+              </w:rPr>
+              <w:t>0</w:t>
+            </w:r>
+          </w:p>
+        </w:tc>
+        <w:tc>
+          <w:tcPr>
+            <w:tcW w:w="850" w:type="dxa"/>
+          </w:tcPr>
+          <w:p>
+            <w:pPr>
+              <w:pStyle w:val="a3"/>
+              <w:ind w:firstLineChars="0" w:firstLine="0"/>
+              <w:jc w:val="left"/>
+              <w:rPr>
+                <w:rFonts w:ascii="Times New Roman" w:hAnsi="Times New Roman" w:cs="Times New Roman" w:hint="eastAsia"/>
+                <w:sz w:val="22"/>
+              </w:rPr>
+            </w:pPr>
+            <w:r>
+              <w:rPr>
+                <w:rFonts w:ascii="Times New Roman" w:hAnsi="Times New Roman" w:cs="Times New Roman" w:hint="eastAsia"/>
+                <w:sz w:val="22"/>
+              </w:rPr>
+              <w:t>14/14</w:t>
+            </w:r>
+          </w:p>
+        </w:tc>
+        <w:tc>
+          <w:tcPr>
+            <w:tcW w:w="1134" w:type="dxa"/>
+          </w:tcPr>
+          <w:p>
+            <w:pPr>
+              <w:pStyle w:val="a3"/>
+              <w:ind w:firstLineChars="0" w:firstLine="0"/>
+              <w:jc w:val="left"/>
+              <w:rPr>
+                <w:rFonts w:ascii="Times New Roman" w:hAnsi="Times New Roman" w:cs="Times New Roman" w:hint="eastAsia"/>
+                <w:sz w:val="22"/>
+              </w:rPr>
+            </w:pPr>
+            <w:r>
+              <w:rPr>
+                <w:rFonts w:ascii="Times New Roman" w:hAnsi="Times New Roman" w:cs="Times New Roman" w:hint="eastAsia"/>
+                <w:sz w:val="22"/>
+              </w:rPr>
+              <w:t>0</w:t>
+            </w:r>
+          </w:p>
+        </w:tc>
+        <w:tc>
+          <w:tcPr>
+            <w:tcW w:w="1276" w:type="dxa"/>
+          </w:tcPr>
+          <w:p>
+            <w:pPr>
+              <w:pStyle w:val="a3"/>
+              <w:ind w:firstLineChars="0" w:firstLine="0"/>
+              <w:jc w:val="left"/>
+              <w:rPr>
+                <w:rFonts w:ascii="Times New Roman" w:hAnsi="Times New Roman" w:cs="Times New Roman" w:hint="eastAsia"/>
+                <w:sz w:val="22"/>
+              </w:rPr>
+            </w:pPr>
+            <w:r>
+              <w:rPr>
+                <w:rFonts w:ascii="Times New Roman" w:hAnsi="Times New Roman" w:cs="Times New Roman" w:hint="eastAsia"/>
+                <w:sz w:val="22"/>
+              </w:rPr>
+              <w:t>0</w:t>
+            </w:r>
+          </w:p>
+        </w:tc>
+        <w:tc>
+          <w:tcPr>
+            <w:tcW w:w="992" w:type="dxa"/>
+          </w:tcPr>
+          <w:p>
+            <w:pPr>
+              <w:pStyle w:val="a3"/>
+              <w:ind w:firstLineChars="0" w:firstLine="0"/>
+              <w:jc w:val="left"/>
+              <w:rPr>
+                <w:rFonts w:ascii="Times New Roman" w:hAnsi="Times New Roman" w:cs="Times New Roman" w:hint="eastAsia"/>
+                <w:sz w:val="22"/>
+              </w:rPr>
+            </w:pPr>
+          </w:p>
+        </w:tc>
+        <w:tc>
+          <w:tcPr>
+            <w:tcW w:w="1134" w:type="dxa"/>
+          </w:tcPr>
+          <w:p>
+            <w:pPr>
+              <w:pStyle w:val="a3"/>
+              <w:ind w:firstLineChars="0" w:firstLine="0"/>
+              <w:jc w:val="left"/>
+              <w:rPr>
+                <w:rFonts w:ascii="Times New Roman" w:hAnsi="Times New Roman" w:cs="Times New Roman" w:hint="eastAsia"/>
+                <w:sz w:val="22"/>
+              </w:rPr>
+            </w:pPr>
+            <w:r>
+              <w:rPr>
+                <w:rFonts w:ascii="Times New Roman" w:hAnsi="Times New Roman" w:cs="Times New Roman" w:hint="eastAsia"/>
+                <w:sz w:val="22"/>
+              </w:rPr>
+              <w:t>12/16</w:t>
+            </w:r>
+          </w:p>
+        </w:tc>
+        <w:tc>
+          <w:tcPr>
+            <w:tcW w:w="1134" w:type="dxa"/>
+          </w:tcPr>
+          <w:p>
+            <w:pPr>
+              <w:pStyle w:val="a3"/>
+              <w:ind w:firstLineChars="0" w:firstLine="0"/>
+              <w:jc w:val="left"/>
+              <w:rPr>
+                <w:rFonts w:ascii="Times New Roman" w:hAnsi="Times New Roman" w:cs="Times New Roman" w:hint="eastAsia"/>
+                <w:sz w:val="22"/>
+              </w:rPr>
+            </w:pPr>
+            <w:r>
+              <w:rPr>
+                <w:rFonts w:ascii="Times New Roman" w:hAnsi="Times New Roman" w:cs="Times New Roman" w:hint="eastAsia"/>
+                <w:sz w:val="22"/>
+              </w:rPr>
+              <w:t>6/6</w:t>
+            </w:r>
+          </w:p>
+        </w:tc>
+        <w:tc>
+          <w:tcPr>
+            <w:tcW w:w="993" w:type="dxa"/>
+          </w:tcPr>
+          <w:p>
+            <w:pPr>
+              <w:pStyle w:val="a3"/>
+              <w:ind w:firstLineChars="0" w:firstLine="0"/>
+              <w:jc w:val="left"/>
+              <w:rPr>
+                <w:rFonts w:ascii="Times New Roman" w:hAnsi="Times New Roman" w:cs="Times New Roman" w:hint="eastAsia"/>
+                <w:sz w:val="22"/>
+              </w:rPr>
+            </w:pPr>
+            <w:r>
+              <w:rPr>
+                <w:rFonts w:ascii="Times New Roman" w:hAnsi="Times New Roman" w:cs="Times New Roman" w:hint="eastAsia"/>
+                <w:sz w:val="22"/>
+              </w:rPr>
+              <w:t>68/92</w:t>
+            </w:r>
+          </w:p>
+        </w:tc>
+        <w:tc>
+          <w:tcPr>
+            <w:tcW w:w="993" w:type="dxa"/>
+          </w:tcPr>
+          <w:p>
+            <w:pPr>
+              <w:pStyle w:val="a3"/>
+              <w:ind w:firstLineChars="0" w:firstLine="0"/>
+              <w:jc w:val="left"/>
+              <w:rPr>
+                <w:rFonts w:ascii="Times New Roman" w:hAnsi="Times New Roman" w:cs="Times New Roman" w:hint="eastAsia"/>
+                <w:sz w:val="22"/>
+              </w:rPr>
+            </w:pPr>
+            <w:r>
+              <w:rPr>
+                <w:rFonts w:ascii="Times New Roman" w:hAnsi="Times New Roman" w:cs="Times New Roman" w:hint="eastAsia"/>
+                <w:sz w:val="22"/>
+              </w:rPr>
+              <w:t>0/0</w:t>
+            </w:r>
+          </w:p>
+        </w:tc>
+      </w:tr>
+      <w:tr>
+        <w:trPr>
+          <w:trHeight w:val="438"/>
+        </w:trPr>
+        <w:tc>
+          <w:tcPr>
+            <w:tcW w:w="1702" w:type="dxa"/>
+          </w:tcPr>
+          <w:p>
+            <w:pPr>
+              <w:jc w:val="left"/>
+              <w:rPr>
+                <w:rFonts w:ascii="Times New Roman" w:hAnsi="Times New Roman" w:cs="Times New Roman"/>
+                <w:sz w:val="22"/>
+              </w:rPr>
+            </w:pPr>
+            <w:r>
+              <w:rPr>
+                <w:rFonts w:ascii="Times New Roman" w:hAnsi="Times New Roman" w:cs="Times New Roman"/>
+                <w:sz w:val="22"/>
+              </w:rPr>
+              <w:t>LongParameterList</w:t>
+            </w:r>
+          </w:p>
+        </w:tc>
+        <w:tc>
+          <w:tcPr>
+            <w:tcW w:w="992" w:type="dxa"/>
+          </w:tcPr>
+          <w:p>
+            <w:pPr>
+              <w:jc w:val="left"/>
+              <w:rPr>
+                <w:rFonts w:ascii="Times New Roman" w:hAnsi="Times New Roman" w:cs="Times New Roman" w:hint="eastAsia"/>
+                <w:sz w:val="22"/>
+              </w:rPr>
+            </w:pPr>
+            <w:r>
+              <w:rPr>
+                <w:rFonts w:ascii="Times New Roman" w:hAnsi="Times New Roman" w:cs="Times New Roman" w:hint="eastAsia"/>
+                <w:sz w:val="22"/>
+              </w:rPr>
+              <w:t>11/12</w:t>
+            </w:r>
+          </w:p>
+        </w:tc>
+        <w:tc>
+          <w:tcPr>
+            <w:tcW w:w="850" w:type="dxa"/>
+          </w:tcPr>
+          <w:p>
+            <w:pPr>
+              <w:pStyle w:val="a3"/>
+              <w:ind w:firstLineChars="0" w:firstLine="0"/>
+              <w:jc w:val="left"/>
+              <w:rPr>
+                <w:rFonts w:ascii="Times New Roman" w:hAnsi="Times New Roman" w:cs="Times New Roman" w:hint="eastAsia"/>
+                <w:sz w:val="22"/>
+              </w:rPr>
+            </w:pPr>
+            <w:r>
+              <w:rPr>
+                <w:rFonts w:ascii="Times New Roman" w:hAnsi="Times New Roman" w:cs="Times New Roman" w:hint="eastAsia"/>
+                <w:sz w:val="22"/>
+              </w:rPr>
+              <w:t>30/33</w:t>
+            </w:r>
+          </w:p>
+        </w:tc>
+        <w:tc>
+          <w:tcPr>
+            <w:tcW w:w="1134" w:type="dxa"/>
+          </w:tcPr>
+          <w:p>
+            <w:pPr>
+              <w:pStyle w:val="a3"/>
+              <w:ind w:firstLineChars="0" w:firstLine="0"/>
+              <w:jc w:val="left"/>
+              <w:rPr>
+                <w:rFonts w:ascii="Times New Roman" w:hAnsi="Times New Roman" w:cs="Times New Roman" w:hint="eastAsia"/>
+                <w:sz w:val="22"/>
+              </w:rPr>
+            </w:pPr>
+            <w:r>
+              <w:rPr>
+                <w:rFonts w:ascii="Times New Roman" w:hAnsi="Times New Roman" w:cs="Times New Roman" w:hint="eastAsia"/>
+                <w:sz w:val="22"/>
+              </w:rPr>
+              <w:t>25/28</w:t>
+            </w:r>
+          </w:p>
+        </w:tc>
+        <w:tc>
+          <w:tcPr>
+            <w:tcW w:w="1276" w:type="dxa"/>
+          </w:tcPr>
+          <w:p>
+            <w:pPr>
+              <w:pStyle w:val="a3"/>
+              <w:ind w:firstLineChars="0" w:firstLine="0"/>
+              <w:jc w:val="left"/>
+              <w:rPr>
+                <w:rFonts w:ascii="Times New Roman" w:hAnsi="Times New Roman" w:cs="Times New Roman" w:hint="eastAsia"/>
+                <w:sz w:val="22"/>
+              </w:rPr>
+            </w:pPr>
+            <w:r>
+              <w:rPr>
+                <w:rFonts w:ascii="Times New Roman" w:hAnsi="Times New Roman" w:cs="Times New Roman" w:hint="eastAsia"/>
+                <w:sz w:val="22"/>
+              </w:rPr>
+              <w:t>2/6</w:t>
+            </w:r>
+          </w:p>
+        </w:tc>
+        <w:tc>
+          <w:tcPr>
+            <w:tcW w:w="992" w:type="dxa"/>
+          </w:tcPr>
+          <w:p>
+            <w:pPr>
+              <w:pStyle w:val="a3"/>
+              <w:ind w:firstLineChars="0" w:firstLine="0"/>
+              <w:jc w:val="left"/>
+              <w:rPr>
+                <w:rFonts w:ascii="Times New Roman" w:hAnsi="Times New Roman" w:cs="Times New Roman" w:hint="eastAsia"/>
+                <w:sz w:val="22"/>
+              </w:rPr>
+            </w:pPr>
+            <w:r>
+              <w:rPr>
+                <w:rFonts w:ascii="Times New Roman" w:hAnsi="Times New Roman" w:cs="Times New Roman" w:hint="eastAsia"/>
+                <w:sz w:val="22"/>
+              </w:rPr>
+              <w:t>12/16</w:t>
+            </w:r>
+          </w:p>
+        </w:tc>
+        <w:tc>
+          <w:tcPr>
+            <w:tcW w:w="1134" w:type="dxa"/>
+          </w:tcPr>
+          <w:p>
+            <w:pPr>
+              <w:pStyle w:val="a3"/>
+              <w:ind w:firstLineChars="0" w:firstLine="0"/>
+              <w:jc w:val="left"/>
+              <w:rPr>
+                <w:rFonts w:ascii="Times New Roman" w:hAnsi="Times New Roman" w:cs="Times New Roman" w:hint="eastAsia"/>
+                <w:sz w:val="22"/>
+              </w:rPr>
+            </w:pPr>
+          </w:p>
+        </w:tc>
+        <w:tc>
+          <w:tcPr>
+            <w:tcW w:w="1134" w:type="dxa"/>
+          </w:tcPr>
+          <w:p>
+            <w:pPr>
+              <w:pStyle w:val="a3"/>
+              <w:ind w:firstLineChars="0" w:firstLine="0"/>
+              <w:jc w:val="left"/>
+              <w:rPr>
+                <w:rFonts w:ascii="Times New Roman" w:hAnsi="Times New Roman" w:cs="Times New Roman" w:hint="eastAsia"/>
+                <w:sz w:val="22"/>
+              </w:rPr>
+            </w:pPr>
+            <w:r>
+              <w:rPr>
+                <w:rFonts w:ascii="Times New Roman" w:hAnsi="Times New Roman" w:cs="Times New Roman" w:hint="eastAsia"/>
+                <w:sz w:val="22"/>
+              </w:rPr>
+              <w:t>10/12</w:t>
+            </w:r>
+          </w:p>
+        </w:tc>
+        <w:tc>
+          <w:tcPr>
+            <w:tcW w:w="993" w:type="dxa"/>
+          </w:tcPr>
+          <w:p>
+            <w:pPr>
+              <w:pStyle w:val="a3"/>
+              <w:ind w:firstLineChars="0" w:firstLine="0"/>
+              <w:jc w:val="left"/>
+              <w:rPr>
+                <w:rFonts w:ascii="Times New Roman" w:hAnsi="Times New Roman" w:cs="Times New Roman" w:hint="eastAsia"/>
+                <w:sz w:val="22"/>
+              </w:rPr>
+            </w:pPr>
+            <w:r>
+              <w:rPr>
+                <w:rFonts w:ascii="Times New Roman" w:hAnsi="Times New Roman" w:cs="Times New Roman" w:hint="eastAsia"/>
+                <w:sz w:val="22"/>
+              </w:rPr>
+              <w:t>71/85</w:t>
+            </w:r>
+          </w:p>
+        </w:tc>
+        <w:tc>
+          <w:tcPr>
+            <w:tcW w:w="993" w:type="dxa"/>
+          </w:tcPr>
+          <w:p>
+            <w:pPr>
+              <w:pStyle w:val="a3"/>
+              <w:ind w:firstLineChars="0" w:firstLine="0"/>
+              <w:jc w:val="left"/>
+              <w:rPr>
+                <w:rFonts w:ascii="Times New Roman" w:hAnsi="Times New Roman" w:cs="Times New Roman" w:hint="eastAsia"/>
+                <w:sz w:val="22"/>
+              </w:rPr>
+            </w:pPr>
+            <w:r>
+              <w:rPr>
+                <w:rFonts w:ascii="Times New Roman" w:hAnsi="Times New Roman" w:cs="Times New Roman" w:hint="eastAsia"/>
+                <w:sz w:val="22"/>
+              </w:rPr>
+              <w:t>1/1</w:t>
+            </w:r>
+          </w:p>
+        </w:tc>
+      </w:tr>
+      <w:tr>
+        <w:trPr>
+          <w:trHeight w:val="460"/>
+        </w:trPr>
+        <w:tc>
+          <w:tcPr>
+            <w:tcW w:w="1702" w:type="dxa"/>
+          </w:tcPr>
+          <w:p>
+            <w:pPr>
+              <w:jc w:val="left"/>
+              <w:rPr>
+                <w:rFonts w:ascii="Times New Roman" w:hAnsi="Times New Roman" w:cs="Times New Roman"/>
+                <w:sz w:val="22"/>
+              </w:rPr>
+            </w:pPr>
+            <w:r>
+              <w:rPr>
+                <w:rFonts w:ascii="Times New Roman" w:hAnsi="Times New Roman" w:cs="Times New Roman"/>
+                <w:sz w:val="22"/>
+              </w:rPr>
+              <w:t>MessageChains</w:t>
+            </w:r>
+          </w:p>
+        </w:tc>
+        <w:tc>
+          <w:tcPr>
+            <w:tcW w:w="992" w:type="dxa"/>
+          </w:tcPr>
+          <w:p>
+            <w:pPr>
+              <w:jc w:val="left"/>
+              <w:rPr>
+                <w:rFonts w:ascii="Times New Roman" w:hAnsi="Times New Roman" w:cs="Times New Roman" w:hint="eastAsia"/>
+                <w:sz w:val="22"/>
+              </w:rPr>
+            </w:pPr>
+            <w:r>
+              <w:rPr>
+                <w:rFonts w:ascii="Times New Roman" w:hAnsi="Times New Roman" w:cs="Times New Roman" w:hint="eastAsia"/>
+                <w:sz w:val="22"/>
+              </w:rPr>
+              <w:t>2/2</w:t>
+            </w:r>
+          </w:p>
+        </w:tc>
+        <w:tc>
+          <w:tcPr>
+            <w:tcW w:w="850" w:type="dxa"/>
+          </w:tcPr>
+          <w:p>
+            <w:pPr>
+              <w:pStyle w:val="a3"/>
+              <w:ind w:firstLineChars="0" w:firstLine="0"/>
+              <w:jc w:val="left"/>
+              <w:rPr>
+                <w:rFonts w:ascii="Times New Roman" w:hAnsi="Times New Roman" w:cs="Times New Roman" w:hint="eastAsia"/>
+                <w:sz w:val="22"/>
+              </w:rPr>
+            </w:pPr>
+            <w:r>
+              <w:rPr>
+                <w:rFonts w:ascii="Times New Roman" w:hAnsi="Times New Roman" w:cs="Times New Roman" w:hint="eastAsia"/>
+                <w:sz w:val="22"/>
+              </w:rPr>
+              <w:t>7/8</w:t>
+            </w:r>
+          </w:p>
+        </w:tc>
+        <w:tc>
+          <w:tcPr>
+            <w:tcW w:w="1134" w:type="dxa"/>
+          </w:tcPr>
+          <w:p>
+            <w:pPr>
+              <w:pStyle w:val="a3"/>
+              <w:ind w:firstLineChars="0" w:firstLine="0"/>
+              <w:jc w:val="left"/>
+              <w:rPr>
+                <w:rFonts w:ascii="Times New Roman" w:hAnsi="Times New Roman" w:cs="Times New Roman" w:hint="eastAsia"/>
+                <w:sz w:val="22"/>
+              </w:rPr>
+            </w:pPr>
+            <w:r>
+              <w:rPr>
+                <w:rFonts w:ascii="Times New Roman" w:hAnsi="Times New Roman" w:cs="Times New Roman" w:hint="eastAsia"/>
+                <w:sz w:val="22"/>
+              </w:rPr>
+              <w:t>9/10</w:t>
+            </w:r>
+          </w:p>
+        </w:tc>
+        <w:tc>
+          <w:tcPr>
+            <w:tcW w:w="1276" w:type="dxa"/>
+          </w:tcPr>
+          <w:p>
+            <w:pPr>
+              <w:pStyle w:val="a3"/>
+              <w:ind w:firstLineChars="0" w:firstLine="0"/>
+              <w:jc w:val="left"/>
+              <w:rPr>
+                <w:rFonts w:ascii="Times New Roman" w:hAnsi="Times New Roman" w:cs="Times New Roman" w:hint="eastAsia"/>
+                <w:sz w:val="22"/>
+              </w:rPr>
+            </w:pPr>
+            <w:r>
+              <w:rPr>
+                <w:rFonts w:ascii="Times New Roman" w:hAnsi="Times New Roman" w:cs="Times New Roman" w:hint="eastAsia"/>
+                <w:sz w:val="22"/>
+              </w:rPr>
+              <w:t>5/5</w:t>
+            </w:r>
+          </w:p>
+        </w:tc>
+        <w:tc>
+          <w:tcPr>
+            <w:tcW w:w="992" w:type="dxa"/>
+          </w:tcPr>
+          <w:p>
+            <w:pPr>
+              <w:pStyle w:val="a3"/>
+              <w:ind w:firstLineChars="0" w:firstLine="0"/>
+              <w:jc w:val="left"/>
+              <w:rPr>
+                <w:rFonts w:ascii="Times New Roman" w:hAnsi="Times New Roman" w:cs="Times New Roman" w:hint="eastAsia"/>
+                <w:sz w:val="22"/>
+              </w:rPr>
+            </w:pPr>
+            <w:r>
+              <w:rPr>
+                <w:rFonts w:ascii="Times New Roman" w:hAnsi="Times New Roman" w:cs="Times New Roman" w:hint="eastAsia"/>
+                <w:sz w:val="22"/>
+              </w:rPr>
+              <w:t>6/6</w:t>
+            </w:r>
+          </w:p>
+        </w:tc>
+        <w:tc>
+          <w:tcPr>
+            <w:tcW w:w="1134" w:type="dxa"/>
+          </w:tcPr>
+          <w:p>
+            <w:pPr>
+              <w:pStyle w:val="a3"/>
+              <w:ind w:firstLineChars="0" w:firstLine="0"/>
+              <w:jc w:val="left"/>
+              <w:rPr>
+                <w:rFonts w:ascii="Times New Roman" w:hAnsi="Times New Roman" w:cs="Times New Roman" w:hint="eastAsia"/>
+                <w:sz w:val="22"/>
+              </w:rPr>
+            </w:pPr>
+            <w:r>
+              <w:rPr>
+                <w:rFonts w:ascii="Times New Roman" w:hAnsi="Times New Roman" w:cs="Times New Roman" w:hint="eastAsia"/>
+                <w:sz w:val="22"/>
+              </w:rPr>
+              <w:t>10/12</w:t>
+            </w:r>
+          </w:p>
+        </w:tc>
+        <w:tc>
+          <w:tcPr>
+            <w:tcW w:w="1134" w:type="dxa"/>
+          </w:tcPr>
+          <w:p>
+            <w:pPr>
+              <w:pStyle w:val="a3"/>
+              <w:ind w:firstLineChars="0" w:firstLine="0"/>
+              <w:jc w:val="left"/>
+              <w:rPr>
+                <w:rFonts w:ascii="Times New Roman" w:hAnsi="Times New Roman" w:cs="Times New Roman" w:hint="eastAsia"/>
+                <w:sz w:val="22"/>
+              </w:rPr>
+            </w:pPr>
+          </w:p>
+        </w:tc>
+        <w:tc>
+          <w:tcPr>
+            <w:tcW w:w="993" w:type="dxa"/>
+          </w:tcPr>
+          <w:p>
+            <w:pPr>
+              <w:pStyle w:val="a3"/>
+              <w:ind w:firstLineChars="0" w:firstLine="0"/>
+              <w:jc w:val="left"/>
+              <w:rPr>
+                <w:rFonts w:ascii="Times New Roman" w:hAnsi="Times New Roman" w:cs="Times New Roman" w:hint="eastAsia"/>
+                <w:sz w:val="22"/>
+              </w:rPr>
+            </w:pPr>
+            <w:r>
+              <w:rPr>
+                <w:rFonts w:ascii="Times New Roman" w:hAnsi="Times New Roman" w:cs="Times New Roman" w:hint="eastAsia"/>
+                <w:sz w:val="22"/>
+              </w:rPr>
+              <w:t>40/42</w:t>
+            </w:r>
+          </w:p>
+        </w:tc>
+        <w:tc>
+          <w:tcPr>
+            <w:tcW w:w="993" w:type="dxa"/>
+          </w:tcPr>
+          <w:p>
+            <w:pPr>
+              <w:pStyle w:val="a3"/>
+              <w:ind w:firstLineChars="0" w:firstLine="0"/>
+              <w:jc w:val="left"/>
+              <w:rPr>
+                <w:rFonts w:ascii="Times New Roman" w:hAnsi="Times New Roman" w:cs="Times New Roman" w:hint="eastAsia"/>
+                <w:sz w:val="22"/>
+              </w:rPr>
+            </w:pPr>
+            <w:r>
+              <w:rPr>
+                <w:rFonts w:ascii="Times New Roman" w:hAnsi="Times New Roman" w:cs="Times New Roman" w:hint="eastAsia"/>
+                <w:sz w:val="22"/>
+              </w:rPr>
+              <w:t>1/1</w:t>
+            </w:r>
+          </w:p>
+        </w:tc>
+      </w:tr>
+      <w:tr>
+        <w:trPr>
+          <w:trHeight w:val="438"/>
+        </w:trPr>
+        <w:tc>
+          <w:tcPr>
+            <w:tcW w:w="1702" w:type="dxa"/>
+          </w:tcPr>
+          <w:p>
+            <w:pPr>
+              <w:jc w:val="left"/>
+              <w:rPr>
+                <w:rFonts w:ascii="Times New Roman" w:hAnsi="Times New Roman" w:cs="Times New Roman"/>
+                <w:sz w:val="22"/>
+              </w:rPr>
+            </w:pPr>
+            <w:r>
+              <w:rPr>
+                <w:rFonts w:ascii="Times New Roman" w:hAnsi="Times New Roman" w:cs="Times New Roman"/>
+                <w:sz w:val="22"/>
+              </w:rPr>
+              <w:t>RefusedParentBequest</w:t>
+            </w:r>
+          </w:p>
+        </w:tc>
+        <w:tc>
+          <w:tcPr>
+            <w:tcW w:w="992" w:type="dxa"/>
+          </w:tcPr>
+          <w:p>
+            <w:pPr>
+              <w:jc w:val="left"/>
+              <w:rPr>
+                <w:rFonts w:ascii="Times New Roman" w:hAnsi="Times New Roman" w:cs="Times New Roman" w:hint="eastAsia"/>
+                <w:sz w:val="22"/>
+              </w:rPr>
+            </w:pPr>
+            <w:r>
+              <w:rPr>
+                <w:rFonts w:ascii="Times New Roman" w:hAnsi="Times New Roman" w:cs="Times New Roman" w:hint="eastAsia"/>
+                <w:sz w:val="22"/>
+              </w:rPr>
+              <w:t>12/12</w:t>
+            </w:r>
+          </w:p>
+        </w:tc>
+        <w:tc>
+          <w:tcPr>
+            <w:tcW w:w="850" w:type="dxa"/>
+          </w:tcPr>
+          <w:p>
+            <w:pPr>
+              <w:pStyle w:val="a3"/>
+              <w:ind w:firstLineChars="0" w:firstLine="0"/>
+              <w:jc w:val="left"/>
+              <w:rPr>
+                <w:rFonts w:ascii="Times New Roman" w:hAnsi="Times New Roman" w:cs="Times New Roman" w:hint="eastAsia"/>
+                <w:sz w:val="22"/>
+              </w:rPr>
+            </w:pPr>
+            <w:r>
+              <w:rPr>
+                <w:rFonts w:ascii="Times New Roman" w:hAnsi="Times New Roman" w:cs="Times New Roman" w:hint="eastAsia"/>
+                <w:sz w:val="22"/>
+              </w:rPr>
+              <w:t>47/48</w:t>
+            </w:r>
+          </w:p>
+        </w:tc>
+        <w:tc>
+          <w:tcPr>
+            <w:tcW w:w="1134" w:type="dxa"/>
+          </w:tcPr>
+          <w:p>
+            <w:pPr>
+              <w:pStyle w:val="a3"/>
+              <w:ind w:firstLineChars="0" w:firstLine="0"/>
+              <w:jc w:val="left"/>
+              <w:rPr>
+                <w:rFonts w:ascii="Times New Roman" w:hAnsi="Times New Roman" w:cs="Times New Roman" w:hint="eastAsia"/>
+                <w:sz w:val="22"/>
+              </w:rPr>
+            </w:pPr>
+            <w:r>
+              <w:rPr>
+                <w:rFonts w:ascii="Times New Roman" w:hAnsi="Times New Roman" w:cs="Times New Roman" w:hint="eastAsia"/>
+                <w:sz w:val="22"/>
+              </w:rPr>
+              <w:t>26/27</w:t>
+            </w:r>
+          </w:p>
+        </w:tc>
+        <w:tc>
+          <w:tcPr>
+            <w:tcW w:w="1276" w:type="dxa"/>
+          </w:tcPr>
+          <w:p>
+            <w:pPr>
+              <w:pStyle w:val="a3"/>
+              <w:ind w:firstLineChars="0" w:firstLine="0"/>
+              <w:jc w:val="left"/>
+              <w:rPr>
+                <w:rFonts w:ascii="Times New Roman" w:hAnsi="Times New Roman" w:cs="Times New Roman" w:hint="eastAsia"/>
+                <w:sz w:val="22"/>
+              </w:rPr>
+            </w:pPr>
+            <w:r>
+              <w:rPr>
+                <w:rFonts w:ascii="Times New Roman" w:hAnsi="Times New Roman" w:cs="Times New Roman" w:hint="eastAsia"/>
+                <w:sz w:val="22"/>
+              </w:rPr>
+              <w:t>13/14</w:t>
+            </w:r>
+          </w:p>
+        </w:tc>
+        <w:tc>
+          <w:tcPr>
+            <w:tcW w:w="992" w:type="dxa"/>
+          </w:tcPr>
+          <w:p>
+            <w:pPr>
+              <w:pStyle w:val="a3"/>
+              <w:ind w:firstLineChars="0" w:firstLine="0"/>
+              <w:jc w:val="left"/>
+              <w:rPr>
+                <w:rFonts w:ascii="Times New Roman" w:hAnsi="Times New Roman" w:cs="Times New Roman" w:hint="eastAsia"/>
+                <w:sz w:val="22"/>
+              </w:rPr>
+            </w:pPr>
+            <w:r>
+              <w:rPr>
+                <w:rFonts w:ascii="Times New Roman" w:hAnsi="Times New Roman" w:cs="Times New Roman" w:hint="eastAsia"/>
+                <w:sz w:val="22"/>
+              </w:rPr>
+              <w:t>68/92</w:t>
+            </w:r>
+          </w:p>
+        </w:tc>
+        <w:tc>
+          <w:tcPr>
+            <w:tcW w:w="1134" w:type="dxa"/>
+          </w:tcPr>
+          <w:p>
+            <w:pPr>
+              <w:pStyle w:val="a3"/>
+              <w:ind w:firstLineChars="0" w:firstLine="0"/>
+              <w:jc w:val="left"/>
+              <w:rPr>
+                <w:rFonts w:ascii="Times New Roman" w:hAnsi="Times New Roman" w:cs="Times New Roman" w:hint="eastAsia"/>
+                <w:sz w:val="22"/>
+              </w:rPr>
+            </w:pPr>
+            <w:r>
+              <w:rPr>
+                <w:rFonts w:ascii="Times New Roman" w:hAnsi="Times New Roman" w:cs="Times New Roman" w:hint="eastAsia"/>
+                <w:sz w:val="22"/>
+              </w:rPr>
+              <w:t>71/85</w:t>
+            </w:r>
+          </w:p>
+        </w:tc>
+        <w:tc>
+          <w:tcPr>
+            <w:tcW w:w="1134" w:type="dxa"/>
+          </w:tcPr>
+          <w:p>
+            <w:pPr>
+              <w:pStyle w:val="a3"/>
+              <w:ind w:firstLineChars="0" w:firstLine="0"/>
+              <w:jc w:val="left"/>
+              <w:rPr>
+                <w:rFonts w:ascii="Times New Roman" w:hAnsi="Times New Roman" w:cs="Times New Roman" w:hint="eastAsia"/>
+                <w:sz w:val="22"/>
+              </w:rPr>
+            </w:pPr>
+            <w:r>
+              <w:rPr>
+                <w:rFonts w:ascii="Times New Roman" w:hAnsi="Times New Roman" w:cs="Times New Roman" w:hint="eastAsia"/>
+                <w:sz w:val="22"/>
+              </w:rPr>
+              <w:t>40/42</w:t>
+            </w:r>
+          </w:p>
+        </w:tc>
+        <w:tc>
+          <w:tcPr>
+            <w:tcW w:w="993" w:type="dxa"/>
+          </w:tcPr>
+          <w:p>
+            <w:pPr>
+              <w:pStyle w:val="a3"/>
+              <w:ind w:firstLineChars="0" w:firstLine="0"/>
+              <w:jc w:val="left"/>
+              <w:rPr>
+                <w:rFonts w:ascii="Times New Roman" w:hAnsi="Times New Roman" w:cs="Times New Roman" w:hint="eastAsia"/>
+                <w:sz w:val="22"/>
+              </w:rPr>
+            </w:pPr>
+          </w:p>
+        </w:tc>
+        <w:tc>
+          <w:tcPr>
+            <w:tcW w:w="993" w:type="dxa"/>
+          </w:tcPr>
+          <w:p>
+            <w:pPr>
+              <w:pStyle w:val="a3"/>
+              <w:ind w:firstLineChars="0" w:firstLine="0"/>
+              <w:jc w:val="left"/>
+              <w:rPr>
+                <w:rFonts w:ascii="Times New Roman" w:hAnsi="Times New Roman" w:cs="Times New Roman" w:hint="eastAsia"/>
+                <w:sz w:val="22"/>
+              </w:rPr>
+            </w:pPr>
+            <w:r>
+              <w:rPr>
+                <w:rFonts w:ascii="Times New Roman" w:hAnsi="Times New Roman" w:cs="Times New Roman" w:hint="eastAsia"/>
+                <w:sz w:val="22"/>
+              </w:rPr>
+              <w:t>1/1</w:t>
+            </w:r>
+          </w:p>
+        </w:tc>
+      </w:tr>
+      <w:tr>
+        <w:trPr>
+          <w:trHeight w:val="460"/>
+        </w:trPr>
+        <w:tc>
+          <w:tcPr>
+            <w:tcW w:w="1702" w:type="dxa"/>
+          </w:tcPr>
+          <w:p>
+            <w:pPr>
+              <w:jc w:val="left"/>
+              <w:rPr>
+                <w:rFonts w:ascii="Times New Roman" w:hAnsi="Times New Roman" w:cs="Times New Roman"/>
+                <w:sz w:val="22"/>
+              </w:rPr>
+            </w:pPr>
+            <w:r>
+              <w:rPr>
+                <w:rFonts w:ascii="Times New Roman" w:hAnsi="Times New Roman" w:cs="Times New Roman" w:hint="eastAsia"/>
+                <w:sz w:val="22"/>
+              </w:rPr>
+              <w:t>SwissArmyKnife</w:t>
+            </w:r>
+          </w:p>
+        </w:tc>
+        <w:tc>
+          <w:tcPr>
+            <w:tcW w:w="992" w:type="dxa"/>
+          </w:tcPr>
+          <w:p>
+            <w:pPr>
+              <w:jc w:val="left"/>
+              <w:rPr>
+                <w:rFonts w:ascii="Times New Roman" w:hAnsi="Times New Roman" w:cs="Times New Roman"/>
+                <w:sz w:val="22"/>
+              </w:rPr>
+            </w:pPr>
+            <w:r>
+              <w:rPr>
+                <w:rFonts w:ascii="Times New Roman" w:hAnsi="Times New Roman" w:cs="Times New Roman" w:hint="eastAsia"/>
+                <w:sz w:val="22"/>
+              </w:rPr>
+              <w:t>1/1</w:t>
+            </w:r>
+          </w:p>
+        </w:tc>
+        <w:tc>
+          <w:tcPr>
+            <w:tcW w:w="850" w:type="dxa"/>
+          </w:tcPr>
+          <w:p>
+            <w:pPr>
+              <w:pStyle w:val="a3"/>
+              <w:ind w:firstLineChars="0" w:firstLine="0"/>
+              <w:jc w:val="left"/>
+              <w:rPr>
+                <w:rFonts w:ascii="Times New Roman" w:hAnsi="Times New Roman" w:cs="Times New Roman" w:hint="eastAsia"/>
+                <w:sz w:val="22"/>
+              </w:rPr>
+            </w:pPr>
+            <w:r>
+              <w:rPr>
+                <w:rFonts w:ascii="Times New Roman" w:hAnsi="Times New Roman" w:cs="Times New Roman" w:hint="eastAsia"/>
+                <w:sz w:val="22"/>
+              </w:rPr>
+              <w:t>2/2</w:t>
+            </w:r>
+          </w:p>
+        </w:tc>
+        <w:tc>
+          <w:tcPr>
+            <w:tcW w:w="1134" w:type="dxa"/>
+          </w:tcPr>
+          <w:p>
+            <w:pPr>
+              <w:pStyle w:val="a3"/>
+              <w:ind w:firstLineChars="0" w:firstLine="0"/>
+              <w:jc w:val="left"/>
+              <w:rPr>
+                <w:rFonts w:ascii="Times New Roman" w:hAnsi="Times New Roman" w:cs="Times New Roman" w:hint="eastAsia"/>
+                <w:sz w:val="22"/>
+              </w:rPr>
+            </w:pPr>
+            <w:r>
+              <w:rPr>
+                <w:rFonts w:ascii="Times New Roman" w:hAnsi="Times New Roman" w:cs="Times New Roman" w:hint="eastAsia"/>
+                <w:sz w:val="22"/>
+              </w:rPr>
+              <w:t>3/3</w:t>
+            </w:r>
+          </w:p>
+        </w:tc>
+        <w:tc>
+          <w:tcPr>
+            <w:tcW w:w="1276" w:type="dxa"/>
+          </w:tcPr>
+          <w:p>
+            <w:pPr>
+              <w:pStyle w:val="a3"/>
+              <w:ind w:firstLineChars="0" w:firstLine="0"/>
+              <w:jc w:val="left"/>
+              <w:rPr>
+                <w:rFonts w:ascii="Times New Roman" w:hAnsi="Times New Roman" w:cs="Times New Roman" w:hint="eastAsia"/>
+                <w:sz w:val="22"/>
+              </w:rPr>
+            </w:pPr>
+            <w:r>
+              <w:rPr>
+                <w:rFonts w:ascii="Times New Roman" w:hAnsi="Times New Roman" w:cs="Times New Roman" w:hint="eastAsia"/>
+                <w:sz w:val="22"/>
+              </w:rPr>
+              <w:t>1/1</w:t>
+            </w:r>
+          </w:p>
+        </w:tc>
+        <w:tc>
+          <w:tcPr>
+            <w:tcW w:w="992" w:type="dxa"/>
+          </w:tcPr>
+          <w:p>
+            <w:pPr>
+              <w:pStyle w:val="a3"/>
+              <w:ind w:firstLineChars="0" w:firstLine="0"/>
+              <w:jc w:val="left"/>
+              <w:rPr>
+                <w:rFonts w:ascii="Times New Roman" w:hAnsi="Times New Roman" w:cs="Times New Roman" w:hint="eastAsia"/>
+                <w:sz w:val="22"/>
+              </w:rPr>
+            </w:pPr>
+            <w:r>
+              <w:rPr>
+                <w:rFonts w:ascii="Times New Roman" w:hAnsi="Times New Roman" w:cs="Times New Roman" w:hint="eastAsia"/>
+                <w:sz w:val="22"/>
+              </w:rPr>
+              <w:t>0/0</w:t>
+            </w:r>
+          </w:p>
+        </w:tc>
+        <w:tc>
+          <w:tcPr>
+            <w:tcW w:w="1134" w:type="dxa"/>
+          </w:tcPr>
+          <w:p>
+            <w:pPr>
+              <w:pStyle w:val="a3"/>
+              <w:ind w:firstLineChars="0" w:firstLine="0"/>
+              <w:jc w:val="left"/>
+              <w:rPr>
+                <w:rFonts w:ascii="Times New Roman" w:hAnsi="Times New Roman" w:cs="Times New Roman" w:hint="eastAsia"/>
+                <w:sz w:val="22"/>
+              </w:rPr>
+            </w:pPr>
+            <w:r>
+              <w:rPr>
+                <w:rFonts w:ascii="Times New Roman" w:hAnsi="Times New Roman" w:cs="Times New Roman" w:hint="eastAsia"/>
+                <w:sz w:val="22"/>
+              </w:rPr>
+              <w:t>1/1</w:t>
+            </w:r>
+          </w:p>
+        </w:tc>
+        <w:tc>
+          <w:tcPr>
+            <w:tcW w:w="1134" w:type="dxa"/>
+          </w:tcPr>
+          <w:p>
+            <w:pPr>
+              <w:pStyle w:val="a3"/>
+              <w:ind w:firstLineChars="0" w:firstLine="0"/>
+              <w:jc w:val="left"/>
+              <w:rPr>
+                <w:rFonts w:ascii="Times New Roman" w:hAnsi="Times New Roman" w:cs="Times New Roman" w:hint="eastAsia"/>
+                <w:sz w:val="22"/>
+              </w:rPr>
+            </w:pPr>
+            <w:r>
+              <w:rPr>
+                <w:rFonts w:ascii="Times New Roman" w:hAnsi="Times New Roman" w:cs="Times New Roman" w:hint="eastAsia"/>
+                <w:sz w:val="22"/>
+              </w:rPr>
+              <w:t>1/1</w:t>
+            </w:r>
+          </w:p>
+        </w:tc>
+        <w:tc>
+          <w:tcPr>
+            <w:tcW w:w="993" w:type="dxa"/>
+          </w:tcPr>
+          <w:p>
+            <w:pPr>
+              <w:pStyle w:val="a3"/>
+              <w:ind w:firstLineChars="0" w:firstLine="0"/>
+              <w:jc w:val="left"/>
+              <w:rPr>
+                <w:rFonts w:ascii="Times New Roman" w:hAnsi="Times New Roman" w:cs="Times New Roman" w:hint="eastAsia"/>
+                <w:sz w:val="22"/>
+              </w:rPr>
+            </w:pPr>
+            <w:r>
+              <w:rPr>
+                <w:rFonts w:ascii="Times New Roman" w:hAnsi="Times New Roman" w:cs="Times New Roman" w:hint="eastAsia"/>
+                <w:sz w:val="22"/>
+              </w:rPr>
+              <w:t>1/1</w:t>
+            </w:r>
+            <w:bookmarkStart w:id="0" w:name="_GoBack"/>
+            <w:bookmarkEnd w:id="0"/>
+          </w:p>
+        </w:tc>
+        <w:tc>
+          <w:tcPr>
+            <w:tcW w:w="993" w:type="dxa"/>
+          </w:tcPr>
+          <w:p>
+            <w:pPr>
+              <w:pStyle w:val="a3"/>
+              <w:ind w:firstLineChars="0" w:firstLine="0"/>
+              <w:jc w:val="left"/>
+              <w:rPr>
+                <w:rFonts w:ascii="Times New Roman" w:hAnsi="Times New Roman" w:cs="Times New Roman" w:hint="eastAsia"/>
+                <w:sz w:val="22"/>
+              </w:rPr>
+            </w:pPr>
+          </w:p>
+        </w:tc>
+      </w:tr>
+    </w:tbl>
+    <w:p>
+      <w:pPr>
+        <w:pStyle w:val="a3"/>
+        <w:ind w:left="780" w:firstLineChars="0" w:firstLine="0"/>
+        <w:jc w:val="left"/>
+        <w:rPr>
+          <w:rFonts w:ascii="Times New Roman" w:hAnsi="Times New Roman" w:cs="Times New Roman"/>
+          <w:sz w:val="22"/>
+        </w:rPr>
+      </w:pPr>
+    </w:p>
+    <w:p>
+      <w:pPr>
+        <w:pStyle w:val="a3"/>
+        <w:ind w:left="780" w:firstLineChars="0" w:firstLine="0"/>
+        <w:jc w:val="left"/>
+        <w:rPr>
+          <w:rFonts w:ascii="Times New Roman" w:hAnsi="Times New Roman" w:cs="Times New Roman" w:hint="eastAsia"/>
           <w:sz w:val="22"/>
         </w:rPr>
       </w:pPr>
@@ -4555,7 +8182,7 @@
         <w:ind w:left="780" w:firstLineChars="0" w:firstLine="0"/>
         <w:jc w:val="center"/>
         <w:rPr>
-          <w:rFonts w:ascii="Times New Roman" w:eastAsia="NimbusRomNo9L-Regu" w:hAnsi="Times New Roman" w:cs="Times New Roman" w:hint="eastAsia"/>
+          <w:rFonts w:ascii="Times New Roman" w:eastAsia="NimbusRomNo9L-Regu" w:hAnsi="Times New Roman" w:cs="Times New Roman"/>
           <w:kern w:val="0"/>
           <w:sz w:val="28"/>
           <w:szCs w:val="28"/>
@@ -5253,7 +8880,7 @@
         <w:rFonts w:hint="default"/>
       </w:rPr>
     </w:lvl>
-    <w:lvl w:ilvl="1" w:tplc="04090019" w:tentative="1">
+    <w:lvl w:ilvl="1" w:tplc="04090019">
       <w:start w:val="1"/>
       <w:numFmt w:val="lowerLetter"/>
       <w:lvlText w:val="%2)"/>

</xml_diff>